<commit_message>
store made session depended
</commit_message>
<xml_diff>
--- a/backend/assets/templates/filled_template.docx
+++ b/backend/assets/templates/filled_template.docx
@@ -496,7 +496,7 @@
                 <w:i/>
                 <w:color w:val="000000" w:themeColor="text1"/>
               </w:rPr>
-              <w:t xml:space="preserve">JEROENWANTEN</w:t>
+              <w:t xml:space="preserve">WOUT</w:t>
             </w:r>
           </w:p>
         </w:tc>
@@ -545,7 +545,7 @@
                 <w:i/>
                 <w:color w:val="000000" w:themeColor="text1"/>
               </w:rPr>
-              <w:t xml:space="preserve"/>
+              <w:t xml:space="preserve">SWENNEN</w:t>
             </w:r>
           </w:p>
         </w:tc>
@@ -1714,7 +1714,7 @@
           </w:tcPr>
           <w:p>
             <w:r>
-              <w:t xml:space="preserve"> OPUS</w:t>
+              <w:t xml:space="preserve"> SSL</w:t>
             </w:r>
           </w:p>
         </w:tc>
@@ -1748,7 +1748,7 @@
           </w:tcPr>
           <w:p>
             <w:r>
-              <w:t>06/2019 - 11/2020</w:t>
+              <w:t>09/2020 - 02/2021</w:t>
             </w:r>
           </w:p>
         </w:tc>
@@ -1782,7 +1782,7 @@
           </w:tcPr>
           <w:p>
             <w:r>
-              <w:t xml:space="preserve">LEAD INTEGRATION SOLUTION ARCHITECT / LEAD DEVELOPER </w:t>
+              <w:t>INTERNSHIP</w:t>
             </w:r>
           </w:p>
         </w:tc>
@@ -1822,7 +1822,7 @@
           </w:tcPr>
           <w:p>
             <w:r>
-              <w:t>CAPITA Project Platform stabilisation Integration Solution Architect activities: As the lead I was in close contact with the business to gather their requirements for the user stories. Document those in Jira and analyse how we can create those with the chosen technology. After the analysis I’ve designed the solution where the team took over to implement those requirements on the platform. Later during the project I was the lead to run the migration for the Software AG platform going from version 9.12 to 10.5 Developer activities: Setup a CI/CD process Git and Jenkins Make the Software AG platform stable Improve performance of the platform Collaboration with customers to improve their process Development guidelines + best practices Review of delivered code, coaching developers for code improvements Automated code validation Migration of the software AG platform to version 10.5 Create architecture for high volume/high load solutions on the platform Introduce caching/clustering with Terracotta Coaching and training of internal employees Close Collaboration with support teams to make process improvements</w:t>
+              <w:t>Because SSL is a startup, Wout helped with building the ground on which they are still building. He made the template of how a flask micro service will look in the future and integrated them in a Kubernetes environment.</w:t>
             </w:r>
           </w:p>
         </w:tc>
@@ -1856,7 +1856,7 @@
           </w:tcPr>
           <w:p>
             <w:r>
-              <w:t>Git</w:t>
+              <w:t>flask</w:t>
             </w:r>
           </w:p>
         </w:tc>
@@ -1964,7 +1964,7 @@
           </w:tcPr>
           <w:p>
             <w:r>
-              <w:t xml:space="preserve"> MARKEM-IMAJE (VIA DELOITTE)</w:t>
+              <w:t xml:space="preserve"> UCLL</w:t>
             </w:r>
           </w:p>
         </w:tc>
@@ -1986,7 +1986,7 @@
           </w:tcPr>
           <w:p>
             <w:r>
-              <w:t>05/2019 - 05/2019</w:t>
+              <w:t>09/2019 - 2/2020</w:t>
             </w:r>
           </w:p>
         </w:tc>
@@ -2008,7 +2008,7 @@
           </w:tcPr>
           <w:p>
             <w:r>
-              <w:t>INTEGRATION EXPERT</w:t>
+              <w:t>ELIXIR/PHOENIX WEBSITE</w:t>
             </w:r>
           </w:p>
         </w:tc>
@@ -2030,2225 +2030,7 @@
           </w:tcPr>
           <w:p>
             <w:r>
-              <w:t>Process optimalisation Improve performance on webmethods platform for data coming from SAP and flowing to salesforce. Created templates on how to handle high volumes for salesforce integration</w:t>
-            </w:r>
-          </w:p>
-        </w:tc>
-      </w:tr>
-      <w:tr>
-        <w:tc>
-          <w:tcPr>
-            <w:tcW w:type="dxa" w:w="1606"/>
-          </w:tcPr>
-          <w:p>
-            <w:r>
-              <w:t>Tools</w:t>
-            </w:r>
-          </w:p>
-        </w:tc>
-        <w:tc>
-          <w:tcPr>
-            <w:tcW w:type="dxa" w:w="6697"/>
-          </w:tcPr>
-          <w:p>
-            <w:r>
-              <w:t>salesforce</w:t>
-            </w:r>
-          </w:p>
-        </w:tc>
-      </w:tr>
-      <w:tr>
-        <w:tc>
-          <w:tcPr>
-            <w:tcW w:type="dxa" w:w="1606"/>
-          </w:tcPr>
-          <w:p>
-            <w:r>
-              <w:t>Environment</w:t>
-            </w:r>
-          </w:p>
-        </w:tc>
-        <w:tc>
-          <w:tcPr>
-            <w:tcW w:type="dxa" w:w="6697"/>
-          </w:tcPr>
-          <w:p>
-            <w:r/>
-          </w:p>
-        </w:tc>
-      </w:tr>
-      <w:tr>
-        <w:tc>
-          <w:tcPr>
-            <w:tcW w:type="dxa" w:w="1606"/>
-          </w:tcPr>
-          <w:p>
-            <w:r>
-              <w:t>Methodology</w:t>
-            </w:r>
-          </w:p>
-        </w:tc>
-        <w:tc>
-          <w:tcPr>
-            <w:tcW w:type="dxa" w:w="6697"/>
-          </w:tcPr>
-          <w:p>
-            <w:r/>
-          </w:p>
-        </w:tc>
-      </w:tr>
-      <w:tr>
-        <w:tc>
-          <w:tcPr>
-            <w:tcW w:type="dxa" w:w="1606"/>
-          </w:tcPr>
-          <w:p>
-            <w:r>
-              <w:t>Company</w:t>
-            </w:r>
-          </w:p>
-        </w:tc>
-        <w:tc>
-          <w:tcPr>
-            <w:tcW w:type="dxa" w:w="6697"/>
-          </w:tcPr>
-          <w:p>
-            <w:r>
-              <w:t>Solita</w:t>
-            </w:r>
-          </w:p>
-        </w:tc>
-      </w:tr>
-      <w:tr>
-        <w:tc>
-          <w:tcPr>
-            <w:tcW w:type="dxa" w:w="1606"/>
-          </w:tcPr>
-          <w:p>
-            <w:r>
-              <w:t>Client</w:t>
-            </w:r>
-          </w:p>
-        </w:tc>
-        <w:tc>
-          <w:tcPr>
-            <w:tcW w:type="dxa" w:w="6697"/>
-          </w:tcPr>
-          <w:p>
-            <w:r>
-              <w:t xml:space="preserve"> DP WORLD</w:t>
-            </w:r>
-          </w:p>
-        </w:tc>
-      </w:tr>
-      <w:tr>
-        <w:tc>
-          <w:tcPr>
-            <w:tcW w:type="dxa" w:w="1606"/>
-          </w:tcPr>
-          <w:p>
-            <w:r>
-              <w:t>Period</w:t>
-            </w:r>
-          </w:p>
-        </w:tc>
-        <w:tc>
-          <w:tcPr>
-            <w:tcW w:type="dxa" w:w="6697"/>
-          </w:tcPr>
-          <w:p>
-            <w:r>
-              <w:t>08/2018 - 09/2019</w:t>
-            </w:r>
-          </w:p>
-        </w:tc>
-      </w:tr>
-      <w:tr>
-        <w:tc>
-          <w:tcPr>
-            <w:tcW w:type="dxa" w:w="1606"/>
-          </w:tcPr>
-          <w:p>
-            <w:r>
-              <w:t>Role</w:t>
-            </w:r>
-          </w:p>
-        </w:tc>
-        <w:tc>
-          <w:tcPr>
-            <w:tcW w:type="dxa" w:w="6697"/>
-          </w:tcPr>
-          <w:p>
-            <w:r>
-              <w:t>INTEGRATION SOLUTION ARCHITECT / SENIOR DEVELOPER</w:t>
-            </w:r>
-          </w:p>
-        </w:tc>
-      </w:tr>
-      <w:tr>
-        <w:tc>
-          <w:tcPr>
-            <w:tcW w:type="dxa" w:w="1606"/>
-          </w:tcPr>
-          <w:p>
-            <w:r>
-              <w:t>Tasks</w:t>
-            </w:r>
-          </w:p>
-        </w:tc>
-        <w:tc>
-          <w:tcPr>
-            <w:tcW w:type="dxa" w:w="6697"/>
-          </w:tcPr>
-          <w:p>
-            <w:r>
-              <w:t>ANTWERPEN Project EDI migration Define the architecture for the Software AG environment Design a generic framework to handle all EDI messages in a generic way. Setup a CI/CD process Coach and Train internal employees on the Software AG platform Project eWorld Mobile Application Mobile truck appointment system. Define the architecture for the SAG environment Define development guidelines for api development Define development templates to make the life of other developers easier. Gather requirements from the customer to design the needed API’s. Gather functional requirements on the needed solution to make sure that the platform and developed services are meeting the expectations.</w:t>
-            </w:r>
-          </w:p>
-        </w:tc>
-      </w:tr>
-      <w:tr>
-        <w:tc>
-          <w:tcPr>
-            <w:tcW w:type="dxa" w:w="1606"/>
-          </w:tcPr>
-          <w:p>
-            <w:r>
-              <w:t>Tools</w:t>
-            </w:r>
-          </w:p>
-        </w:tc>
-        <w:tc>
-          <w:tcPr>
-            <w:tcW w:type="dxa" w:w="6697"/>
-          </w:tcPr>
-          <w:p>
-            <w:r/>
-          </w:p>
-        </w:tc>
-      </w:tr>
-      <w:tr>
-        <w:tc>
-          <w:tcPr>
-            <w:tcW w:type="dxa" w:w="1606"/>
-          </w:tcPr>
-          <w:p>
-            <w:r>
-              <w:t>Environment</w:t>
-            </w:r>
-          </w:p>
-        </w:tc>
-        <w:tc>
-          <w:tcPr>
-            <w:tcW w:type="dxa" w:w="6697"/>
-          </w:tcPr>
-          <w:p>
-            <w:r/>
-          </w:p>
-        </w:tc>
-      </w:tr>
-      <w:tr>
-        <w:tc>
-          <w:tcPr>
-            <w:tcW w:type="dxa" w:w="1606"/>
-          </w:tcPr>
-          <w:p>
-            <w:r>
-              <w:t>Methodology</w:t>
-            </w:r>
-          </w:p>
-        </w:tc>
-        <w:tc>
-          <w:tcPr>
-            <w:tcW w:type="dxa" w:w="6697"/>
-          </w:tcPr>
-          <w:p>
-            <w:r/>
-          </w:p>
-        </w:tc>
-      </w:tr>
-      <w:tr>
-        <w:tc>
-          <w:tcPr>
-            <w:tcW w:type="dxa" w:w="1606"/>
-          </w:tcPr>
-          <w:p>
-            <w:r>
-              <w:t>Company</w:t>
-            </w:r>
-          </w:p>
-        </w:tc>
-        <w:tc>
-          <w:tcPr>
-            <w:tcW w:type="dxa" w:w="6697"/>
-          </w:tcPr>
-          <w:p>
-            <w:r>
-              <w:t>Solita</w:t>
-            </w:r>
-          </w:p>
-        </w:tc>
-      </w:tr>
-      <w:tr>
-        <w:tc>
-          <w:tcPr>
-            <w:tcW w:type="dxa" w:w="1606"/>
-          </w:tcPr>
-          <w:p>
-            <w:r>
-              <w:t>Client</w:t>
-            </w:r>
-          </w:p>
-        </w:tc>
-        <w:tc>
-          <w:tcPr>
-            <w:tcW w:type="dxa" w:w="6697"/>
-          </w:tcPr>
-          <w:p>
-            <w:r>
-              <w:t xml:space="preserve"> ORES</w:t>
-            </w:r>
-          </w:p>
-        </w:tc>
-      </w:tr>
-      <w:tr>
-        <w:tc>
-          <w:tcPr>
-            <w:tcW w:type="dxa" w:w="1606"/>
-          </w:tcPr>
-          <w:p>
-            <w:r>
-              <w:t>Period</w:t>
-            </w:r>
-          </w:p>
-        </w:tc>
-        <w:tc>
-          <w:tcPr>
-            <w:tcW w:type="dxa" w:w="6697"/>
-          </w:tcPr>
-          <w:p>
-            <w:r>
-              <w:t>06/2017 - 12/2017</w:t>
-            </w:r>
-          </w:p>
-        </w:tc>
-      </w:tr>
-      <w:tr>
-        <w:tc>
-          <w:tcPr>
-            <w:tcW w:type="dxa" w:w="1606"/>
-          </w:tcPr>
-          <w:p>
-            <w:r>
-              <w:t>Role</w:t>
-            </w:r>
-          </w:p>
-        </w:tc>
-        <w:tc>
-          <w:tcPr>
-            <w:tcW w:type="dxa" w:w="6697"/>
-          </w:tcPr>
-          <w:p>
-            <w:r>
-              <w:t>CONTINUOUS INTEGRATION</w:t>
-            </w:r>
-          </w:p>
-        </w:tc>
-      </w:tr>
-      <w:tr>
-        <w:tc>
-          <w:tcPr>
-            <w:tcW w:type="dxa" w:w="1606"/>
-          </w:tcPr>
-          <w:p>
-            <w:r>
-              <w:t>Tasks</w:t>
-            </w:r>
-          </w:p>
-        </w:tc>
-        <w:tc>
-          <w:tcPr>
-            <w:tcW w:type="dxa" w:w="6697"/>
-          </w:tcPr>
-          <w:p>
-            <w:r>
-              <w:t>Implement the Solita Continuous Integration solution in the ORES environment + provide adaptations to align with the needs of the customer.</w:t>
-            </w:r>
-          </w:p>
-        </w:tc>
-      </w:tr>
-      <w:tr>
-        <w:tc>
-          <w:tcPr>
-            <w:tcW w:type="dxa" w:w="1606"/>
-          </w:tcPr>
-          <w:p>
-            <w:r>
-              <w:t>Tools</w:t>
-            </w:r>
-          </w:p>
-        </w:tc>
-        <w:tc>
-          <w:tcPr>
-            <w:tcW w:type="dxa" w:w="6697"/>
-          </w:tcPr>
-          <w:p>
-            <w:r/>
-          </w:p>
-        </w:tc>
-      </w:tr>
-      <w:tr>
-        <w:tc>
-          <w:tcPr>
-            <w:tcW w:type="dxa" w:w="1606"/>
-          </w:tcPr>
-          <w:p>
-            <w:r>
-              <w:t>Environment</w:t>
-            </w:r>
-          </w:p>
-        </w:tc>
-        <w:tc>
-          <w:tcPr>
-            <w:tcW w:type="dxa" w:w="6697"/>
-          </w:tcPr>
-          <w:p>
-            <w:r/>
-          </w:p>
-        </w:tc>
-      </w:tr>
-      <w:tr>
-        <w:tc>
-          <w:tcPr>
-            <w:tcW w:type="dxa" w:w="1606"/>
-          </w:tcPr>
-          <w:p>
-            <w:r>
-              <w:t>Methodology</w:t>
-            </w:r>
-          </w:p>
-        </w:tc>
-        <w:tc>
-          <w:tcPr>
-            <w:tcW w:type="dxa" w:w="6697"/>
-          </w:tcPr>
-          <w:p>
-            <w:r/>
-          </w:p>
-        </w:tc>
-      </w:tr>
-      <w:tr>
-        <w:tc>
-          <w:tcPr>
-            <w:tcW w:type="dxa" w:w="1606"/>
-          </w:tcPr>
-          <w:p>
-            <w:r>
-              <w:t>Company</w:t>
-            </w:r>
-          </w:p>
-        </w:tc>
-        <w:tc>
-          <w:tcPr>
-            <w:tcW w:type="dxa" w:w="6697"/>
-          </w:tcPr>
-          <w:p>
-            <w:r>
-              <w:t>Solita</w:t>
-            </w:r>
-          </w:p>
-        </w:tc>
-      </w:tr>
-      <w:tr>
-        <w:tc>
-          <w:tcPr>
-            <w:tcW w:type="dxa" w:w="1606"/>
-          </w:tcPr>
-          <w:p>
-            <w:r>
-              <w:t>Client</w:t>
-            </w:r>
-          </w:p>
-        </w:tc>
-        <w:tc>
-          <w:tcPr>
-            <w:tcW w:type="dxa" w:w="6697"/>
-          </w:tcPr>
-          <w:p>
-            <w:r>
-              <w:t xml:space="preserve"> COLRUYT</w:t>
-            </w:r>
-          </w:p>
-        </w:tc>
-      </w:tr>
-      <w:tr>
-        <w:tc>
-          <w:tcPr>
-            <w:tcW w:type="dxa" w:w="1606"/>
-          </w:tcPr>
-          <w:p>
-            <w:r>
-              <w:t>Period</w:t>
-            </w:r>
-          </w:p>
-        </w:tc>
-        <w:tc>
-          <w:tcPr>
-            <w:tcW w:type="dxa" w:w="6697"/>
-          </w:tcPr>
-          <w:p>
-            <w:r>
-              <w:t>05/2017 - 03/2019</w:t>
-            </w:r>
-          </w:p>
-        </w:tc>
-      </w:tr>
-      <w:tr>
-        <w:tc>
-          <w:tcPr>
-            <w:tcW w:type="dxa" w:w="1606"/>
-          </w:tcPr>
-          <w:p>
-            <w:r>
-              <w:t>Role</w:t>
-            </w:r>
-          </w:p>
-        </w:tc>
-        <w:tc>
-          <w:tcPr>
-            <w:tcW w:type="dxa" w:w="6697"/>
-          </w:tcPr>
-          <w:p>
-            <w:r>
-              <w:t>LEAD BPM DEVELOPER</w:t>
-            </w:r>
-          </w:p>
-        </w:tc>
-      </w:tr>
-      <w:tr>
-        <w:tc>
-          <w:tcPr>
-            <w:tcW w:type="dxa" w:w="1606"/>
-          </w:tcPr>
-          <w:p>
-            <w:r>
-              <w:t>Tasks</w:t>
-            </w:r>
-          </w:p>
-        </w:tc>
-        <w:tc>
-          <w:tcPr>
-            <w:tcW w:type="dxa" w:w="6697"/>
-          </w:tcPr>
-          <w:p>
-            <w:r>
-              <w:t>BPM implementation Layout the foundation for the BPM implementation Create development guidelines &amp; Best practices Training internal employees on how to use &amp; support BPM Project Colibris Implementation of the first 3 phases of the project from a BPM point of view (process design + coding) Process validation for phase 4 Project GDPR Create the technical BPM architecture to handle GDPR requests and process implementation. Process validation and optimalisation</w:t>
-            </w:r>
-          </w:p>
-        </w:tc>
-      </w:tr>
-      <w:tr>
-        <w:tc>
-          <w:tcPr>
-            <w:tcW w:type="dxa" w:w="1606"/>
-          </w:tcPr>
-          <w:p>
-            <w:r>
-              <w:t>Tools</w:t>
-            </w:r>
-          </w:p>
-        </w:tc>
-        <w:tc>
-          <w:tcPr>
-            <w:tcW w:type="dxa" w:w="6697"/>
-          </w:tcPr>
-          <w:p>
-            <w:r/>
-          </w:p>
-        </w:tc>
-      </w:tr>
-      <w:tr>
-        <w:tc>
-          <w:tcPr>
-            <w:tcW w:type="dxa" w:w="1606"/>
-          </w:tcPr>
-          <w:p>
-            <w:r>
-              <w:t>Environment</w:t>
-            </w:r>
-          </w:p>
-        </w:tc>
-        <w:tc>
-          <w:tcPr>
-            <w:tcW w:type="dxa" w:w="6697"/>
-          </w:tcPr>
-          <w:p>
-            <w:r/>
-          </w:p>
-        </w:tc>
-      </w:tr>
-      <w:tr>
-        <w:tc>
-          <w:tcPr>
-            <w:tcW w:type="dxa" w:w="1606"/>
-          </w:tcPr>
-          <w:p>
-            <w:r>
-              <w:t>Methodology</w:t>
-            </w:r>
-          </w:p>
-        </w:tc>
-        <w:tc>
-          <w:tcPr>
-            <w:tcW w:type="dxa" w:w="6697"/>
-          </w:tcPr>
-          <w:p>
-            <w:r/>
-          </w:p>
-        </w:tc>
-      </w:tr>
-      <w:tr>
-        <w:tc>
-          <w:tcPr>
-            <w:tcW w:type="dxa" w:w="1606"/>
-          </w:tcPr>
-          <w:p>
-            <w:r>
-              <w:t>Company</w:t>
-            </w:r>
-          </w:p>
-        </w:tc>
-        <w:tc>
-          <w:tcPr>
-            <w:tcW w:type="dxa" w:w="6697"/>
-          </w:tcPr>
-          <w:p>
-            <w:r>
-              <w:t>Solita</w:t>
-            </w:r>
-          </w:p>
-        </w:tc>
-      </w:tr>
-      <w:tr>
-        <w:tc>
-          <w:tcPr>
-            <w:tcW w:type="dxa" w:w="1606"/>
-          </w:tcPr>
-          <w:p>
-            <w:r>
-              <w:t>Client</w:t>
-            </w:r>
-          </w:p>
-        </w:tc>
-        <w:tc>
-          <w:tcPr>
-            <w:tcW w:type="dxa" w:w="6697"/>
-          </w:tcPr>
-          <w:p>
-            <w:r>
-              <w:t xml:space="preserve"> COLRUYT</w:t>
-            </w:r>
-          </w:p>
-        </w:tc>
-      </w:tr>
-      <w:tr>
-        <w:tc>
-          <w:tcPr>
-            <w:tcW w:type="dxa" w:w="1606"/>
-          </w:tcPr>
-          <w:p>
-            <w:r>
-              <w:t>Period</w:t>
-            </w:r>
-          </w:p>
-        </w:tc>
-        <w:tc>
-          <w:tcPr>
-            <w:tcW w:type="dxa" w:w="6697"/>
-          </w:tcPr>
-          <w:p>
-            <w:r>
-              <w:t>05/2017 - 02/2019</w:t>
-            </w:r>
-          </w:p>
-        </w:tc>
-      </w:tr>
-      <w:tr>
-        <w:tc>
-          <w:tcPr>
-            <w:tcW w:type="dxa" w:w="1606"/>
-          </w:tcPr>
-          <w:p>
-            <w:r>
-              <w:t>Role</w:t>
-            </w:r>
-          </w:p>
-        </w:tc>
-        <w:tc>
-          <w:tcPr>
-            <w:tcW w:type="dxa" w:w="6697"/>
-          </w:tcPr>
-          <w:p>
-            <w:r>
-              <w:t>WEBMETHODS BPM IMPLEMENTATION</w:t>
-            </w:r>
-          </w:p>
-        </w:tc>
-      </w:tr>
-      <w:tr>
-        <w:tc>
-          <w:tcPr>
-            <w:tcW w:type="dxa" w:w="1606"/>
-          </w:tcPr>
-          <w:p>
-            <w:r>
-              <w:t>Tasks</w:t>
-            </w:r>
-          </w:p>
-        </w:tc>
-        <w:tc>
-          <w:tcPr>
-            <w:tcW w:type="dxa" w:w="6697"/>
-          </w:tcPr>
-          <w:p>
-            <w:r>
-              <w:t>Project Colibris Support the current BPM solution provided and assist to stabilize the platform and solution (Wave 1, Wave 2 and 3). Design and implement the next waves for this project. Bring BPM knowledge into the company and provide training to team Create technical design for Functional requirements Support role after internal team took over BPM development Project SOA Write development guidelines and best practices for BPM implementations. Write BPM reference architecture. Investigate lessons learned from the first pilot project of BPM + setup action plan to improve the stability of the BPM solution. Automate BPM deployments. Automate webMethods configuration changes. Project Migration Write migration approach for ESB + BPM servers Support migration from 9.8 to 10.1 version</w:t>
-            </w:r>
-          </w:p>
-        </w:tc>
-      </w:tr>
-      <w:tr>
-        <w:tc>
-          <w:tcPr>
-            <w:tcW w:type="dxa" w:w="1606"/>
-          </w:tcPr>
-          <w:p>
-            <w:r>
-              <w:t>Tools</w:t>
-            </w:r>
-          </w:p>
-        </w:tc>
-        <w:tc>
-          <w:tcPr>
-            <w:tcW w:type="dxa" w:w="6697"/>
-          </w:tcPr>
-          <w:p>
-            <w:r/>
-          </w:p>
-        </w:tc>
-      </w:tr>
-      <w:tr>
-        <w:tc>
-          <w:tcPr>
-            <w:tcW w:type="dxa" w:w="1606"/>
-          </w:tcPr>
-          <w:p>
-            <w:r>
-              <w:t>Environment</w:t>
-            </w:r>
-          </w:p>
-        </w:tc>
-        <w:tc>
-          <w:tcPr>
-            <w:tcW w:type="dxa" w:w="6697"/>
-          </w:tcPr>
-          <w:p>
-            <w:r/>
-          </w:p>
-        </w:tc>
-      </w:tr>
-      <w:tr>
-        <w:tc>
-          <w:tcPr>
-            <w:tcW w:type="dxa" w:w="1606"/>
-          </w:tcPr>
-          <w:p>
-            <w:r>
-              <w:t>Methodology</w:t>
-            </w:r>
-          </w:p>
-        </w:tc>
-        <w:tc>
-          <w:tcPr>
-            <w:tcW w:type="dxa" w:w="6697"/>
-          </w:tcPr>
-          <w:p>
-            <w:r/>
-          </w:p>
-        </w:tc>
-      </w:tr>
-      <w:tr>
-        <w:tc>
-          <w:tcPr>
-            <w:tcW w:type="dxa" w:w="1606"/>
-          </w:tcPr>
-          <w:p>
-            <w:r>
-              <w:t>Company</w:t>
-            </w:r>
-          </w:p>
-        </w:tc>
-        <w:tc>
-          <w:tcPr>
-            <w:tcW w:type="dxa" w:w="6697"/>
-          </w:tcPr>
-          <w:p>
-            <w:r>
-              <w:t>Solita</w:t>
-            </w:r>
-          </w:p>
-        </w:tc>
-      </w:tr>
-      <w:tr>
-        <w:tc>
-          <w:tcPr>
-            <w:tcW w:type="dxa" w:w="1606"/>
-          </w:tcPr>
-          <w:p>
-            <w:r>
-              <w:t>Client</w:t>
-            </w:r>
-          </w:p>
-        </w:tc>
-        <w:tc>
-          <w:tcPr>
-            <w:tcW w:type="dxa" w:w="6697"/>
-          </w:tcPr>
-          <w:p>
-            <w:r>
-              <w:t xml:space="preserve"> MEGGITT (VIA DELOITTE)</w:t>
-            </w:r>
-          </w:p>
-        </w:tc>
-      </w:tr>
-      <w:tr>
-        <w:tc>
-          <w:tcPr>
-            <w:tcW w:type="dxa" w:w="1606"/>
-          </w:tcPr>
-          <w:p>
-            <w:r>
-              <w:t>Period</w:t>
-            </w:r>
-          </w:p>
-        </w:tc>
-        <w:tc>
-          <w:tcPr>
-            <w:tcW w:type="dxa" w:w="6697"/>
-          </w:tcPr>
-          <w:p>
-            <w:r>
-              <w:t>05/2016 - 02/2018</w:t>
-            </w:r>
-          </w:p>
-        </w:tc>
-      </w:tr>
-      <w:tr>
-        <w:tc>
-          <w:tcPr>
-            <w:tcW w:type="dxa" w:w="1606"/>
-          </w:tcPr>
-          <w:p>
-            <w:r>
-              <w:t>Role</w:t>
-            </w:r>
-          </w:p>
-        </w:tc>
-        <w:tc>
-          <w:tcPr>
-            <w:tcW w:type="dxa" w:w="6697"/>
-          </w:tcPr>
-          <w:p>
-            <w:r>
-              <w:t>INTEGRATION ARCHITECT</w:t>
-            </w:r>
-          </w:p>
-        </w:tc>
-      </w:tr>
-      <w:tr>
-        <w:tc>
-          <w:tcPr>
-            <w:tcW w:type="dxa" w:w="1606"/>
-          </w:tcPr>
-          <w:p>
-            <w:r>
-              <w:t>Tasks</w:t>
-            </w:r>
-          </w:p>
-        </w:tc>
-        <w:tc>
-          <w:tcPr>
-            <w:tcW w:type="dxa" w:w="6697"/>
-          </w:tcPr>
-          <w:p>
-            <w:r>
-              <w:t>Project Infrastructure Installation and tuning of the environments. Knowledge transfer sessions to internal employees. Project MTSI Project were data from costpoint (mssql database) needed to be synchronized towards GTS (Global trading systems from SAP). Gather requirements from customer The SAP Adapter from SAG was used to communicate with SAP. Data that was transferred was prepared for multiple target environments for future projects. Monitoring solution has been provided to follow up on daily transactions and gather statistics.</w:t>
-            </w:r>
-          </w:p>
-        </w:tc>
-      </w:tr>
-      <w:tr>
-        <w:tc>
-          <w:tcPr>
-            <w:tcW w:type="dxa" w:w="1606"/>
-          </w:tcPr>
-          <w:p>
-            <w:r>
-              <w:t>Tools</w:t>
-            </w:r>
-          </w:p>
-        </w:tc>
-        <w:tc>
-          <w:tcPr>
-            <w:tcW w:type="dxa" w:w="6697"/>
-          </w:tcPr>
-          <w:p>
-            <w:r/>
-          </w:p>
-        </w:tc>
-      </w:tr>
-      <w:tr>
-        <w:tc>
-          <w:tcPr>
-            <w:tcW w:type="dxa" w:w="1606"/>
-          </w:tcPr>
-          <w:p>
-            <w:r>
-              <w:t>Environment</w:t>
-            </w:r>
-          </w:p>
-        </w:tc>
-        <w:tc>
-          <w:tcPr>
-            <w:tcW w:type="dxa" w:w="6697"/>
-          </w:tcPr>
-          <w:p>
-            <w:r/>
-          </w:p>
-        </w:tc>
-      </w:tr>
-      <w:tr>
-        <w:tc>
-          <w:tcPr>
-            <w:tcW w:type="dxa" w:w="1606"/>
-          </w:tcPr>
-          <w:p>
-            <w:r>
-              <w:t>Methodology</w:t>
-            </w:r>
-          </w:p>
-        </w:tc>
-        <w:tc>
-          <w:tcPr>
-            <w:tcW w:type="dxa" w:w="6697"/>
-          </w:tcPr>
-          <w:p>
-            <w:r/>
-          </w:p>
-        </w:tc>
-      </w:tr>
-      <w:tr>
-        <w:tc>
-          <w:tcPr>
-            <w:tcW w:type="dxa" w:w="1606"/>
-          </w:tcPr>
-          <w:p>
-            <w:r>
-              <w:t>Company</w:t>
-            </w:r>
-          </w:p>
-        </w:tc>
-        <w:tc>
-          <w:tcPr>
-            <w:tcW w:type="dxa" w:w="6697"/>
-          </w:tcPr>
-          <w:p>
-            <w:r>
-              <w:t>Solita</w:t>
-            </w:r>
-          </w:p>
-        </w:tc>
-      </w:tr>
-      <w:tr>
-        <w:tc>
-          <w:tcPr>
-            <w:tcW w:type="dxa" w:w="1606"/>
-          </w:tcPr>
-          <w:p>
-            <w:r>
-              <w:t>Client</w:t>
-            </w:r>
-          </w:p>
-        </w:tc>
-        <w:tc>
-          <w:tcPr>
-            <w:tcW w:type="dxa" w:w="6697"/>
-          </w:tcPr>
-          <w:p>
-            <w:r>
-              <w:t xml:space="preserve"> NRB</w:t>
-            </w:r>
-          </w:p>
-        </w:tc>
-      </w:tr>
-      <w:tr>
-        <w:tc>
-          <w:tcPr>
-            <w:tcW w:type="dxa" w:w="1606"/>
-          </w:tcPr>
-          <w:p>
-            <w:r>
-              <w:t>Period</w:t>
-            </w:r>
-          </w:p>
-        </w:tc>
-        <w:tc>
-          <w:tcPr>
-            <w:tcW w:type="dxa" w:w="6697"/>
-          </w:tcPr>
-          <w:p>
-            <w:r>
-              <w:t>01/2015 - 02/2017</w:t>
-            </w:r>
-          </w:p>
-        </w:tc>
-      </w:tr>
-      <w:tr>
-        <w:tc>
-          <w:tcPr>
-            <w:tcW w:type="dxa" w:w="1606"/>
-          </w:tcPr>
-          <w:p>
-            <w:r>
-              <w:t>Role</w:t>
-            </w:r>
-          </w:p>
-        </w:tc>
-        <w:tc>
-          <w:tcPr>
-            <w:tcW w:type="dxa" w:w="6697"/>
-          </w:tcPr>
-          <w:p>
-            <w:r>
-              <w:t>WEBMETHODS DEVELOPER/ARCHITECT</w:t>
-            </w:r>
-          </w:p>
-        </w:tc>
-      </w:tr>
-      <w:tr>
-        <w:tc>
-          <w:tcPr>
-            <w:tcW w:type="dxa" w:w="1606"/>
-          </w:tcPr>
-          <w:p>
-            <w:r>
-              <w:t>Tasks</w:t>
-            </w:r>
-          </w:p>
-        </w:tc>
-        <w:tc>
-          <w:tcPr>
-            <w:tcW w:type="dxa" w:w="6697"/>
-          </w:tcPr>
-          <w:p>
-            <w:r>
-              <w:t>Project Infrastructure Installation and tuning of the environments. Training and assisting of NRB Administrators. Creating guidelines on how to use BPMS with JMS. Creating guidelines on how to automate the creation of JMS queue’s in webMethods. Creating guidelines on how to link svn to designer for bpms checkins. webMethods deployment automation with Jenkins • Deployment of IS packages, config, BPMS processes and TN artefacts • Custom config for metadata and cross referencing Creation of common utilities • Creation of new packages with test packages • Test utility for unit tests in webMethods • Error handling and alerting • Implementation with SVN • Metadata configuration • Monitoring with Kibana (Elastic Search) Project Publiato Project were there were files exchanged via sftp between the partner and NRB that had to be translated to a csv, implemented with Trading Networks and metadata to do the generic translation between xml and csv. Project Carcassonne Responsible for service design, development of services and code review. webMethods implementation with Integration Server (SOAP and REST interfaces) and Centrasite.</w:t>
-            </w:r>
-          </w:p>
-        </w:tc>
-      </w:tr>
-      <w:tr>
-        <w:tc>
-          <w:tcPr>
-            <w:tcW w:type="dxa" w:w="1606"/>
-          </w:tcPr>
-          <w:p>
-            <w:r>
-              <w:t>Tools</w:t>
-            </w:r>
-          </w:p>
-        </w:tc>
-        <w:tc>
-          <w:tcPr>
-            <w:tcW w:type="dxa" w:w="6697"/>
-          </w:tcPr>
-          <w:p>
-            <w:r>
-              <w:t>xml</w:t>
-            </w:r>
-          </w:p>
-        </w:tc>
-      </w:tr>
-      <w:tr>
-        <w:tc>
-          <w:tcPr>
-            <w:tcW w:type="dxa" w:w="1606"/>
-          </w:tcPr>
-          <w:p>
-            <w:r>
-              <w:t>Environment</w:t>
-            </w:r>
-          </w:p>
-        </w:tc>
-        <w:tc>
-          <w:tcPr>
-            <w:tcW w:type="dxa" w:w="6697"/>
-          </w:tcPr>
-          <w:p>
-            <w:r/>
-          </w:p>
-        </w:tc>
-      </w:tr>
-      <w:tr>
-        <w:tc>
-          <w:tcPr>
-            <w:tcW w:type="dxa" w:w="1606"/>
-          </w:tcPr>
-          <w:p>
-            <w:r>
-              <w:t>Methodology</w:t>
-            </w:r>
-          </w:p>
-        </w:tc>
-        <w:tc>
-          <w:tcPr>
-            <w:tcW w:type="dxa" w:w="6697"/>
-          </w:tcPr>
-          <w:p>
-            <w:r/>
-          </w:p>
-        </w:tc>
-      </w:tr>
-      <w:tr>
-        <w:tc>
-          <w:tcPr>
-            <w:tcW w:type="dxa" w:w="1606"/>
-          </w:tcPr>
-          <w:p>
-            <w:r>
-              <w:t>Company</w:t>
-            </w:r>
-          </w:p>
-        </w:tc>
-        <w:tc>
-          <w:tcPr>
-            <w:tcW w:type="dxa" w:w="6697"/>
-          </w:tcPr>
-          <w:p>
-            <w:r>
-              <w:t>Solita</w:t>
-            </w:r>
-          </w:p>
-        </w:tc>
-      </w:tr>
-      <w:tr>
-        <w:tc>
-          <w:tcPr>
-            <w:tcW w:type="dxa" w:w="1606"/>
-          </w:tcPr>
-          <w:p>
-            <w:r>
-              <w:t>Client</w:t>
-            </w:r>
-          </w:p>
-        </w:tc>
-        <w:tc>
-          <w:tcPr>
-            <w:tcW w:type="dxa" w:w="6697"/>
-          </w:tcPr>
-          <w:p>
-            <w:r>
-              <w:t xml:space="preserve"> NORTHGATE ARINSO</w:t>
-            </w:r>
-          </w:p>
-        </w:tc>
-      </w:tr>
-      <w:tr>
-        <w:tc>
-          <w:tcPr>
-            <w:tcW w:type="dxa" w:w="1606"/>
-          </w:tcPr>
-          <w:p>
-            <w:r>
-              <w:t>Period</w:t>
-            </w:r>
-          </w:p>
-        </w:tc>
-        <w:tc>
-          <w:tcPr>
-            <w:tcW w:type="dxa" w:w="6697"/>
-          </w:tcPr>
-          <w:p>
-            <w:r>
-              <w:t>09/2013 - 12/2014</w:t>
-            </w:r>
-          </w:p>
-        </w:tc>
-      </w:tr>
-      <w:tr>
-        <w:tc>
-          <w:tcPr>
-            <w:tcW w:type="dxa" w:w="1606"/>
-          </w:tcPr>
-          <w:p>
-            <w:r>
-              <w:t>Role</w:t>
-            </w:r>
-          </w:p>
-        </w:tc>
-        <w:tc>
-          <w:tcPr>
-            <w:tcW w:type="dxa" w:w="6697"/>
-          </w:tcPr>
-          <w:p>
-            <w:r>
-              <w:t>WEBMETHODS DEVELOPER</w:t>
-            </w:r>
-          </w:p>
-        </w:tc>
-      </w:tr>
-      <w:tr>
-        <w:tc>
-          <w:tcPr>
-            <w:tcW w:type="dxa" w:w="1606"/>
-          </w:tcPr>
-          <w:p>
-            <w:r>
-              <w:t>Tasks</w:t>
-            </w:r>
-          </w:p>
-        </w:tc>
-        <w:tc>
-          <w:tcPr>
-            <w:tcW w:type="dxa" w:w="6697"/>
-          </w:tcPr>
-          <w:p>
-            <w:r>
-              <w:t>webMethods Infrastructure Project • Responsible for the installation of the entire webMethods installation and configuration at Northgate Arinso. • Training of Northgate Arinso administrators</w:t>
-            </w:r>
-          </w:p>
-        </w:tc>
-      </w:tr>
-      <w:tr>
-        <w:tc>
-          <w:tcPr>
-            <w:tcW w:type="dxa" w:w="1606"/>
-          </w:tcPr>
-          <w:p>
-            <w:r>
-              <w:t>Tools</w:t>
-            </w:r>
-          </w:p>
-        </w:tc>
-        <w:tc>
-          <w:tcPr>
-            <w:tcW w:type="dxa" w:w="6697"/>
-          </w:tcPr>
-          <w:p>
-            <w:r/>
-          </w:p>
-        </w:tc>
-      </w:tr>
-      <w:tr>
-        <w:tc>
-          <w:tcPr>
-            <w:tcW w:type="dxa" w:w="1606"/>
-          </w:tcPr>
-          <w:p>
-            <w:r>
-              <w:t>Environment</w:t>
-            </w:r>
-          </w:p>
-        </w:tc>
-        <w:tc>
-          <w:tcPr>
-            <w:tcW w:type="dxa" w:w="6697"/>
-          </w:tcPr>
-          <w:p>
-            <w:r/>
-          </w:p>
-        </w:tc>
-      </w:tr>
-      <w:tr>
-        <w:tc>
-          <w:tcPr>
-            <w:tcW w:type="dxa" w:w="1606"/>
-          </w:tcPr>
-          <w:p>
-            <w:r>
-              <w:t>Methodology</w:t>
-            </w:r>
-          </w:p>
-        </w:tc>
-        <w:tc>
-          <w:tcPr>
-            <w:tcW w:type="dxa" w:w="6697"/>
-          </w:tcPr>
-          <w:p>
-            <w:r/>
-          </w:p>
-        </w:tc>
-      </w:tr>
-      <w:tr>
-        <w:tc>
-          <w:tcPr>
-            <w:tcW w:type="dxa" w:w="1606"/>
-          </w:tcPr>
-          <w:p>
-            <w:r>
-              <w:t>Company</w:t>
-            </w:r>
-          </w:p>
-        </w:tc>
-        <w:tc>
-          <w:tcPr>
-            <w:tcW w:type="dxa" w:w="6697"/>
-          </w:tcPr>
-          <w:p>
-            <w:r>
-              <w:t>Solita</w:t>
-            </w:r>
-          </w:p>
-        </w:tc>
-      </w:tr>
-      <w:tr>
-        <w:tc>
-          <w:tcPr>
-            <w:tcW w:type="dxa" w:w="1606"/>
-          </w:tcPr>
-          <w:p>
-            <w:r>
-              <w:t>Client</w:t>
-            </w:r>
-          </w:p>
-        </w:tc>
-        <w:tc>
-          <w:tcPr>
-            <w:tcW w:type="dxa" w:w="6697"/>
-          </w:tcPr>
-          <w:p>
-            <w:r>
-              <w:t xml:space="preserve"> BPOST</w:t>
-            </w:r>
-          </w:p>
-        </w:tc>
-      </w:tr>
-      <w:tr>
-        <w:tc>
-          <w:tcPr>
-            <w:tcW w:type="dxa" w:w="1606"/>
-          </w:tcPr>
-          <w:p>
-            <w:r>
-              <w:t>Period</w:t>
-            </w:r>
-          </w:p>
-        </w:tc>
-        <w:tc>
-          <w:tcPr>
-            <w:tcW w:type="dxa" w:w="6697"/>
-          </w:tcPr>
-          <w:p>
-            <w:r>
-              <w:t>11/2012 - 08/2014</w:t>
-            </w:r>
-          </w:p>
-        </w:tc>
-      </w:tr>
-      <w:tr>
-        <w:tc>
-          <w:tcPr>
-            <w:tcW w:type="dxa" w:w="1606"/>
-          </w:tcPr>
-          <w:p>
-            <w:r>
-              <w:t>Role</w:t>
-            </w:r>
-          </w:p>
-        </w:tc>
-        <w:tc>
-          <w:tcPr>
-            <w:tcW w:type="dxa" w:w="6697"/>
-          </w:tcPr>
-          <w:p>
-            <w:r>
-              <w:t>LEAD WEBMETHODS ADMINISTRATOR</w:t>
-            </w:r>
-          </w:p>
-        </w:tc>
-      </w:tr>
-      <w:tr>
-        <w:tc>
-          <w:tcPr>
-            <w:tcW w:type="dxa" w:w="1606"/>
-          </w:tcPr>
-          <w:p>
-            <w:r>
-              <w:t>Tasks</w:t>
-            </w:r>
-          </w:p>
-        </w:tc>
-        <w:tc>
-          <w:tcPr>
-            <w:tcW w:type="dxa" w:w="6697"/>
-          </w:tcPr>
-          <w:p>
-            <w:r>
-              <w:t>webMethods Infrastructure Project • Responsible for the installation of the entire webMethods installation and configuration at bpost. • Created a solution for provisioning their vmmachines for webmethods installations and configuration • Training of bpost administrators • Deployment automation (Continuous Integration)</w:t>
-            </w:r>
-          </w:p>
-        </w:tc>
-      </w:tr>
-      <w:tr>
-        <w:tc>
-          <w:tcPr>
-            <w:tcW w:type="dxa" w:w="1606"/>
-          </w:tcPr>
-          <w:p>
-            <w:r>
-              <w:t>Tools</w:t>
-            </w:r>
-          </w:p>
-        </w:tc>
-        <w:tc>
-          <w:tcPr>
-            <w:tcW w:type="dxa" w:w="6697"/>
-          </w:tcPr>
-          <w:p>
-            <w:r/>
-          </w:p>
-        </w:tc>
-      </w:tr>
-      <w:tr>
-        <w:tc>
-          <w:tcPr>
-            <w:tcW w:type="dxa" w:w="1606"/>
-          </w:tcPr>
-          <w:p>
-            <w:r>
-              <w:t>Environment</w:t>
-            </w:r>
-          </w:p>
-        </w:tc>
-        <w:tc>
-          <w:tcPr>
-            <w:tcW w:type="dxa" w:w="6697"/>
-          </w:tcPr>
-          <w:p>
-            <w:r/>
-          </w:p>
-        </w:tc>
-      </w:tr>
-      <w:tr>
-        <w:tc>
-          <w:tcPr>
-            <w:tcW w:type="dxa" w:w="1606"/>
-          </w:tcPr>
-          <w:p>
-            <w:r>
-              <w:t>Methodology</w:t>
-            </w:r>
-          </w:p>
-        </w:tc>
-        <w:tc>
-          <w:tcPr>
-            <w:tcW w:type="dxa" w:w="6697"/>
-          </w:tcPr>
-          <w:p>
-            <w:r/>
-          </w:p>
-        </w:tc>
-      </w:tr>
-      <w:tr>
-        <w:tc>
-          <w:tcPr>
-            <w:tcW w:type="dxa" w:w="1606"/>
-          </w:tcPr>
-          <w:p>
-            <w:r>
-              <w:t>Company</w:t>
-            </w:r>
-          </w:p>
-        </w:tc>
-        <w:tc>
-          <w:tcPr>
-            <w:tcW w:type="dxa" w:w="6697"/>
-          </w:tcPr>
-          <w:p>
-            <w:r>
-              <w:t>Solita</w:t>
-            </w:r>
-          </w:p>
-        </w:tc>
-      </w:tr>
-      <w:tr>
-        <w:tc>
-          <w:tcPr>
-            <w:tcW w:type="dxa" w:w="1606"/>
-          </w:tcPr>
-          <w:p>
-            <w:r>
-              <w:t>Client</w:t>
-            </w:r>
-          </w:p>
-        </w:tc>
-        <w:tc>
-          <w:tcPr>
-            <w:tcW w:type="dxa" w:w="6697"/>
-          </w:tcPr>
-          <w:p>
-            <w:r>
-              <w:t xml:space="preserve"> SOLITA</w:t>
-            </w:r>
-          </w:p>
-        </w:tc>
-      </w:tr>
-      <w:tr>
-        <w:tc>
-          <w:tcPr>
-            <w:tcW w:type="dxa" w:w="1606"/>
-          </w:tcPr>
-          <w:p>
-            <w:r>
-              <w:t>Period</w:t>
-            </w:r>
-          </w:p>
-        </w:tc>
-        <w:tc>
-          <w:tcPr>
-            <w:tcW w:type="dxa" w:w="6697"/>
-          </w:tcPr>
-          <w:p>
-            <w:r>
-              <w:t xml:space="preserve">11/2012 - </w:t>
-            </w:r>
-          </w:p>
-        </w:tc>
-      </w:tr>
-      <w:tr>
-        <w:tc>
-          <w:tcPr>
-            <w:tcW w:type="dxa" w:w="1606"/>
-          </w:tcPr>
-          <w:p>
-            <w:r>
-              <w:t>Role</w:t>
-            </w:r>
-          </w:p>
-        </w:tc>
-        <w:tc>
-          <w:tcPr>
-            <w:tcW w:type="dxa" w:w="6697"/>
-          </w:tcPr>
-          <w:p>
-            <w:r>
-              <w:t>EMPLOYER</w:t>
-            </w:r>
-          </w:p>
-        </w:tc>
-      </w:tr>
-      <w:tr>
-        <w:tc>
-          <w:tcPr>
-            <w:tcW w:type="dxa" w:w="1606"/>
-          </w:tcPr>
-          <w:p>
-            <w:r>
-              <w:t>Tasks</w:t>
-            </w:r>
-          </w:p>
-        </w:tc>
-        <w:tc>
-          <w:tcPr>
-            <w:tcW w:type="dxa" w:w="6697"/>
-          </w:tcPr>
-          <w:p>
-            <w:r>
-              <w:t>webMethods Continuous Integration Project • Jenkins setup and configuration • Creating custom webMethods plug-in for Jenkins • Creating webMethods java and flow components to integrate with Jenkins • Research open source plug-ins e.g. Twitter, Yammer, LDAP etc. • SVN source repository setup • webMethods code versioning strategy • Automated regression tests Development of Ferrologic common components • webMethods IS installation and configuration • webMethods deployment automation • webMethods Unit Testing • webMethods Mock Services • webMethods Metadata • webMethods ErrorHandling + alerting Project Exam Simulator During this project I acted as a product owner &amp; scrum master where the team built a solution to take practice tests and prepare for certifications. We worked in a agile way with Kanban boards to follow up on process. Project CI Design and develop “Solita”-branded tools that help for a CI setup. Tools developed so far: • VCS (push code to subversion/GIT, build and deploy to targets, release management) • Code validation (guarantee the solution provided is following guidelines and best practices) • Unit testing (allow unit testing on webmethods) • Package creation toolkit (create webmethods packages based on templates) • Error handling (alerting in case of errors) • Config automation (push configuration changes linked to a project e.g.: jdbc connections, credentials, env specific variabeles,…) • Mock (allow unit testing without backend or provide stubs to allow other teams to already perform integration testing) • Logging : write custom log files + ELK integration to push data towards elasticSearch to visualize them in Kibana with custom dashboards Document solutions in Sparx EA. Project IoT Worked on the initial Cumulocity Demo setup where we integrated a Lego mindstorm with webMethods. Where the mindstorm unit was used for the sensors and data was shown in Cumulocity. Integration Coach • Create a training plan for new employees • Guide and coach new and medior consultant on expending integration/api knowledge • Bring integration knowledge to team, Best practises and Development guidelines • Support team on difficulties at customers Connectivity Lead • Account planning • strategic planning • Team growth • expansion of the connectivity business unit in belgium • Involved in Sales activities (Events, prospecting new customers, …) • As the Integration Team Lead Investigating new integration solutions and keeping up with the new technologies such as talend, Dell Boomi, snaplogic, Mulesoft,…)</w:t>
-            </w:r>
-          </w:p>
-        </w:tc>
-      </w:tr>
-      <w:tr>
-        <w:tc>
-          <w:tcPr>
-            <w:tcW w:type="dxa" w:w="1606"/>
-          </w:tcPr>
-          <w:p>
-            <w:r>
-              <w:t>Tools</w:t>
-            </w:r>
-          </w:p>
-        </w:tc>
-        <w:tc>
-          <w:tcPr>
-            <w:tcW w:type="dxa" w:w="6697"/>
-          </w:tcPr>
-          <w:p>
-            <w:r>
-              <w:t>java, GIT, talend, Boomi, Mulesoft</w:t>
-            </w:r>
-          </w:p>
-        </w:tc>
-      </w:tr>
-      <w:tr>
-        <w:tc>
-          <w:tcPr>
-            <w:tcW w:type="dxa" w:w="1606"/>
-          </w:tcPr>
-          <w:p>
-            <w:r>
-              <w:t>Environment</w:t>
-            </w:r>
-          </w:p>
-        </w:tc>
-        <w:tc>
-          <w:tcPr>
-            <w:tcW w:type="dxa" w:w="6697"/>
-          </w:tcPr>
-          <w:p>
-            <w:r/>
-          </w:p>
-        </w:tc>
-      </w:tr>
-      <w:tr>
-        <w:tc>
-          <w:tcPr>
-            <w:tcW w:type="dxa" w:w="1606"/>
-          </w:tcPr>
-          <w:p>
-            <w:r>
-              <w:t>Methodology</w:t>
-            </w:r>
-          </w:p>
-        </w:tc>
-        <w:tc>
-          <w:tcPr>
-            <w:tcW w:type="dxa" w:w="6697"/>
-          </w:tcPr>
-          <w:p>
-            <w:r>
-              <w:t>Scrum, Agile</w:t>
-            </w:r>
-          </w:p>
-        </w:tc>
-      </w:tr>
-      <w:tr>
-        <w:tc>
-          <w:tcPr>
-            <w:tcW w:type="dxa" w:w="1606"/>
-          </w:tcPr>
-          <w:p>
-            <w:r>
-              <w:t>Company</w:t>
-            </w:r>
-          </w:p>
-        </w:tc>
-        <w:tc>
-          <w:tcPr>
-            <w:tcW w:type="dxa" w:w="6697"/>
-          </w:tcPr>
-          <w:p>
-            <w:r>
-              <w:t>Solita</w:t>
-            </w:r>
-          </w:p>
-        </w:tc>
-      </w:tr>
-      <w:tr>
-        <w:tc>
-          <w:tcPr>
-            <w:tcW w:type="dxa" w:w="1606"/>
-          </w:tcPr>
-          <w:p>
-            <w:r>
-              <w:t>Client</w:t>
-            </w:r>
-          </w:p>
-        </w:tc>
-        <w:tc>
-          <w:tcPr>
-            <w:tcW w:type="dxa" w:w="6697"/>
-          </w:tcPr>
-          <w:p>
-            <w:r>
-              <w:t xml:space="preserve"> ESTEE LAUDER COMPANIES</w:t>
-            </w:r>
-          </w:p>
-        </w:tc>
-      </w:tr>
-      <w:tr>
-        <w:tc>
-          <w:tcPr>
-            <w:tcW w:type="dxa" w:w="1606"/>
-          </w:tcPr>
-          <w:p>
-            <w:r>
-              <w:t>Period</w:t>
-            </w:r>
-          </w:p>
-        </w:tc>
-        <w:tc>
-          <w:tcPr>
-            <w:tcW w:type="dxa" w:w="6697"/>
-          </w:tcPr>
-          <w:p>
-            <w:r>
-              <w:t>09/2010 - 10/2012</w:t>
-            </w:r>
-          </w:p>
-        </w:tc>
-      </w:tr>
-      <w:tr>
-        <w:tc>
-          <w:tcPr>
-            <w:tcW w:type="dxa" w:w="1606"/>
-          </w:tcPr>
-          <w:p>
-            <w:r>
-              <w:t>Role</w:t>
-            </w:r>
-          </w:p>
-        </w:tc>
-        <w:tc>
-          <w:tcPr>
-            <w:tcW w:type="dxa" w:w="6697"/>
-          </w:tcPr>
-          <w:p>
-            <w:r>
-              <w:t xml:space="preserve">WEBMETHODS ADMINISTRATOR – DEVELOPER </w:t>
-            </w:r>
-          </w:p>
-        </w:tc>
-      </w:tr>
-      <w:tr>
-        <w:tc>
-          <w:tcPr>
-            <w:tcW w:type="dxa" w:w="1606"/>
-          </w:tcPr>
-          <w:p>
-            <w:r>
-              <w:t>Tasks</w:t>
-            </w:r>
-          </w:p>
-        </w:tc>
-        <w:tc>
-          <w:tcPr>
-            <w:tcW w:type="dxa" w:w="6697"/>
-          </w:tcPr>
-          <w:p>
-            <w:r>
-              <w:t>Administration of the entire webMethods platform at Estee Lauder (APAC, EMEA, US) • Human Workflow Development • BPMS Architecture Design and Development • Define Test Strategy and Continuous Integration • Optimize for Infrastructure • Upgrade from 6.5, 7.1.2 -&gt; 8.0.1 • LDAP setup • Trading Networks configuration • Automatic deployments • Identifying and installing Patches • Maintain +- 50 webMethods machines • Adapters : SAP, MQ, JDBC, EnterpriseOne • VAN and AS2 connectivity setup • Providing support when issues occurred • Develop an auto resubmitter for business processes Deployment automation (Continuous Integration)</w:t>
-            </w:r>
-          </w:p>
-        </w:tc>
-      </w:tr>
-      <w:tr>
-        <w:tc>
-          <w:tcPr>
-            <w:tcW w:type="dxa" w:w="1606"/>
-          </w:tcPr>
-          <w:p>
-            <w:r>
-              <w:t>Tools</w:t>
-            </w:r>
-          </w:p>
-        </w:tc>
-        <w:tc>
-          <w:tcPr>
-            <w:tcW w:type="dxa" w:w="6697"/>
-          </w:tcPr>
-          <w:p>
-            <w:r/>
-          </w:p>
-        </w:tc>
-      </w:tr>
-      <w:tr>
-        <w:tc>
-          <w:tcPr>
-            <w:tcW w:type="dxa" w:w="1606"/>
-          </w:tcPr>
-          <w:p>
-            <w:r>
-              <w:t>Environment</w:t>
-            </w:r>
-          </w:p>
-        </w:tc>
-        <w:tc>
-          <w:tcPr>
-            <w:tcW w:type="dxa" w:w="6697"/>
-          </w:tcPr>
-          <w:p>
-            <w:r/>
-          </w:p>
-        </w:tc>
-      </w:tr>
-      <w:tr>
-        <w:tc>
-          <w:tcPr>
-            <w:tcW w:type="dxa" w:w="1606"/>
-          </w:tcPr>
-          <w:p>
-            <w:r>
-              <w:t>Methodology</w:t>
-            </w:r>
-          </w:p>
-        </w:tc>
-        <w:tc>
-          <w:tcPr>
-            <w:tcW w:type="dxa" w:w="6697"/>
-          </w:tcPr>
-          <w:p>
-            <w:r/>
-          </w:p>
-        </w:tc>
-      </w:tr>
-      <w:tr>
-        <w:tc>
-          <w:tcPr>
-            <w:tcW w:type="dxa" w:w="1606"/>
-          </w:tcPr>
-          <w:p>
-            <w:r>
-              <w:t>Company</w:t>
-            </w:r>
-          </w:p>
-        </w:tc>
-        <w:tc>
-          <w:tcPr>
-            <w:tcW w:type="dxa" w:w="6697"/>
-          </w:tcPr>
-          <w:p>
-            <w:r>
-              <w:t>Solita</w:t>
-            </w:r>
-          </w:p>
-        </w:tc>
-      </w:tr>
-      <w:tr>
-        <w:tc>
-          <w:tcPr>
-            <w:tcW w:type="dxa" w:w="1606"/>
-          </w:tcPr>
-          <w:p>
-            <w:r>
-              <w:t>Client</w:t>
-            </w:r>
-          </w:p>
-        </w:tc>
-        <w:tc>
-          <w:tcPr>
-            <w:tcW w:type="dxa" w:w="6697"/>
-          </w:tcPr>
-          <w:p>
-            <w:r>
-              <w:t xml:space="preserve"> I8C</w:t>
-            </w:r>
-          </w:p>
-        </w:tc>
-      </w:tr>
-      <w:tr>
-        <w:tc>
-          <w:tcPr>
-            <w:tcW w:type="dxa" w:w="1606"/>
-          </w:tcPr>
-          <w:p>
-            <w:r>
-              <w:t>Period</w:t>
-            </w:r>
-          </w:p>
-        </w:tc>
-        <w:tc>
-          <w:tcPr>
-            <w:tcW w:type="dxa" w:w="6697"/>
-          </w:tcPr>
-          <w:p>
-            <w:r>
-              <w:t>07/2010 - 10/2012</w:t>
-            </w:r>
-          </w:p>
-        </w:tc>
-      </w:tr>
-      <w:tr>
-        <w:tc>
-          <w:tcPr>
-            <w:tcW w:type="dxa" w:w="1606"/>
-          </w:tcPr>
-          <w:p>
-            <w:r>
-              <w:t>Role</w:t>
-            </w:r>
-          </w:p>
-        </w:tc>
-        <w:tc>
-          <w:tcPr>
-            <w:tcW w:type="dxa" w:w="6697"/>
-          </w:tcPr>
-          <w:p>
-            <w:r>
-              <w:t>INTEGRATION CONSULTANT</w:t>
-            </w:r>
-          </w:p>
-        </w:tc>
-      </w:tr>
-      <w:tr>
-        <w:tc>
-          <w:tcPr>
-            <w:tcW w:type="dxa" w:w="1606"/>
-          </w:tcPr>
-          <w:p>
-            <w:r>
-              <w:t>Tasks</w:t>
-            </w:r>
-          </w:p>
-        </w:tc>
-        <w:tc>
-          <w:tcPr>
-            <w:tcW w:type="dxa" w:w="6697"/>
-          </w:tcPr>
-          <w:p>
-            <w:r>
-              <w:t>Several internal projects • CAF and workflow Development • BPM Architecture Design and Development Optimise for infrastructure, process</w:t>
-            </w:r>
-          </w:p>
-        </w:tc>
-      </w:tr>
-      <w:tr>
-        <w:tc>
-          <w:tcPr>
-            <w:tcW w:type="dxa" w:w="1606"/>
-          </w:tcPr>
-          <w:p>
-            <w:r>
-              <w:t>Tools</w:t>
-            </w:r>
-          </w:p>
-        </w:tc>
-        <w:tc>
-          <w:tcPr>
-            <w:tcW w:type="dxa" w:w="6697"/>
-          </w:tcPr>
-          <w:p>
-            <w:r/>
-          </w:p>
-        </w:tc>
-      </w:tr>
-      <w:tr>
-        <w:tc>
-          <w:tcPr>
-            <w:tcW w:type="dxa" w:w="1606"/>
-          </w:tcPr>
-          <w:p>
-            <w:r>
-              <w:t>Environment</w:t>
-            </w:r>
-          </w:p>
-        </w:tc>
-        <w:tc>
-          <w:tcPr>
-            <w:tcW w:type="dxa" w:w="6697"/>
-          </w:tcPr>
-          <w:p>
-            <w:r/>
-          </w:p>
-        </w:tc>
-      </w:tr>
-      <w:tr>
-        <w:tc>
-          <w:tcPr>
-            <w:tcW w:type="dxa" w:w="1606"/>
-          </w:tcPr>
-          <w:p>
-            <w:r>
-              <w:t>Methodology</w:t>
-            </w:r>
-          </w:p>
-        </w:tc>
-        <w:tc>
-          <w:tcPr>
-            <w:tcW w:type="dxa" w:w="6697"/>
-          </w:tcPr>
-          <w:p>
-            <w:r/>
-          </w:p>
-        </w:tc>
-      </w:tr>
-      <w:tr>
-        <w:tc>
-          <w:tcPr>
-            <w:tcW w:type="dxa" w:w="1606"/>
-          </w:tcPr>
-          <w:p>
-            <w:r>
-              <w:t>Company</w:t>
-            </w:r>
-          </w:p>
-        </w:tc>
-        <w:tc>
-          <w:tcPr>
-            <w:tcW w:type="dxa" w:w="6697"/>
-          </w:tcPr>
-          <w:p>
-            <w:r>
-              <w:t>Solita</w:t>
-            </w:r>
-          </w:p>
-        </w:tc>
-      </w:tr>
-      <w:tr>
-        <w:tc>
-          <w:tcPr>
-            <w:tcW w:type="dxa" w:w="1606"/>
-          </w:tcPr>
-          <w:p>
-            <w:r>
-              <w:t>Client</w:t>
-            </w:r>
-          </w:p>
-        </w:tc>
-        <w:tc>
-          <w:tcPr>
-            <w:tcW w:type="dxa" w:w="6697"/>
-          </w:tcPr>
-          <w:p>
-            <w:r>
-              <w:t xml:space="preserve"> AGFA HEALTHCARE</w:t>
-            </w:r>
-          </w:p>
-        </w:tc>
-      </w:tr>
-      <w:tr>
-        <w:tc>
-          <w:tcPr>
-            <w:tcW w:type="dxa" w:w="1606"/>
-          </w:tcPr>
-          <w:p>
-            <w:r>
-              <w:t>Period</w:t>
-            </w:r>
-          </w:p>
-        </w:tc>
-        <w:tc>
-          <w:tcPr>
-            <w:tcW w:type="dxa" w:w="6697"/>
-          </w:tcPr>
-          <w:p>
-            <w:r>
-              <w:t>02/2010 - 05/2010</w:t>
-            </w:r>
-          </w:p>
-        </w:tc>
-      </w:tr>
-      <w:tr>
-        <w:tc>
-          <w:tcPr>
-            <w:tcW w:type="dxa" w:w="1606"/>
-          </w:tcPr>
-          <w:p>
-            <w:r>
-              <w:t>Role</w:t>
-            </w:r>
-          </w:p>
-        </w:tc>
-        <w:tc>
-          <w:tcPr>
-            <w:tcW w:type="dxa" w:w="6697"/>
-          </w:tcPr>
-          <w:p>
-            <w:r>
-              <w:t>INTERNSHIP APPLIED INFORMATION TECHNOLOGIES</w:t>
-            </w:r>
-          </w:p>
-        </w:tc>
-      </w:tr>
-      <w:tr>
-        <w:tc>
-          <w:tcPr>
-            <w:tcW w:type="dxa" w:w="1606"/>
-          </w:tcPr>
-          <w:p>
-            <w:r>
-              <w:t>Tasks</w:t>
-            </w:r>
-          </w:p>
-        </w:tc>
-        <w:tc>
-          <w:tcPr>
-            <w:tcW w:type="dxa" w:w="6697"/>
-          </w:tcPr>
-          <w:p>
-            <w:r>
-              <w:t>Develop a dashboard with Google gadgets for doctors and hospitals to view medical information, read news feeds and manage favorites.</w:t>
-            </w:r>
-          </w:p>
-        </w:tc>
-      </w:tr>
-      <w:tr>
-        <w:tc>
-          <w:tcPr>
-            <w:tcW w:type="dxa" w:w="1606"/>
-          </w:tcPr>
-          <w:p>
-            <w:r>
-              <w:t>Tools</w:t>
-            </w:r>
-          </w:p>
-        </w:tc>
-        <w:tc>
-          <w:tcPr>
-            <w:tcW w:type="dxa" w:w="6697"/>
-          </w:tcPr>
-          <w:p>
-            <w:r/>
-          </w:p>
-        </w:tc>
-      </w:tr>
-      <w:tr>
-        <w:tc>
-          <w:tcPr>
-            <w:tcW w:type="dxa" w:w="1606"/>
-          </w:tcPr>
-          <w:p>
-            <w:r>
-              <w:t>Environment</w:t>
-            </w:r>
-          </w:p>
-        </w:tc>
-        <w:tc>
-          <w:tcPr>
-            <w:tcW w:type="dxa" w:w="6697"/>
-          </w:tcPr>
-          <w:p>
-            <w:r/>
-          </w:p>
-        </w:tc>
-      </w:tr>
-      <w:tr>
-        <w:tc>
-          <w:tcPr>
-            <w:tcW w:type="dxa" w:w="1606"/>
-          </w:tcPr>
-          <w:p>
-            <w:r>
-              <w:t>Methodology</w:t>
-            </w:r>
-          </w:p>
-        </w:tc>
-        <w:tc>
-          <w:tcPr>
-            <w:tcW w:type="dxa" w:w="6697"/>
-          </w:tcPr>
-          <w:p>
-            <w:r/>
-          </w:p>
-        </w:tc>
-      </w:tr>
-      <w:tr>
-        <w:tc>
-          <w:tcPr>
-            <w:tcW w:type="dxa" w:w="1606"/>
-          </w:tcPr>
-          <w:p>
-            <w:r>
-              <w:t>Company</w:t>
-            </w:r>
-          </w:p>
-        </w:tc>
-        <w:tc>
-          <w:tcPr>
-            <w:tcW w:type="dxa" w:w="6697"/>
-          </w:tcPr>
-          <w:p>
-            <w:r>
-              <w:t>Solita</w:t>
-            </w:r>
-          </w:p>
-        </w:tc>
-      </w:tr>
-      <w:tr>
-        <w:tc>
-          <w:tcPr>
-            <w:tcW w:type="dxa" w:w="1606"/>
-          </w:tcPr>
-          <w:p>
-            <w:r>
-              <w:t>Client</w:t>
-            </w:r>
-          </w:p>
-        </w:tc>
-        <w:tc>
-          <w:tcPr>
-            <w:tcW w:type="dxa" w:w="6697"/>
-          </w:tcPr>
-          <w:p>
-            <w:r>
-              <w:t xml:space="preserve"> HAMK UNIVERSITY, FINLAND</w:t>
-            </w:r>
-          </w:p>
-        </w:tc>
-      </w:tr>
-      <w:tr>
-        <w:tc>
-          <w:tcPr>
-            <w:tcW w:type="dxa" w:w="1606"/>
-          </w:tcPr>
-          <w:p>
-            <w:r>
-              <w:t>Period</w:t>
-            </w:r>
-          </w:p>
-        </w:tc>
-        <w:tc>
-          <w:tcPr>
-            <w:tcW w:type="dxa" w:w="6697"/>
-          </w:tcPr>
-          <w:p>
-            <w:r>
-              <w:t>02/2007 - 05/2007</w:t>
-            </w:r>
-          </w:p>
-        </w:tc>
-      </w:tr>
-      <w:tr>
-        <w:tc>
-          <w:tcPr>
-            <w:tcW w:type="dxa" w:w="1606"/>
-          </w:tcPr>
-          <w:p>
-            <w:r>
-              <w:t>Role</w:t>
-            </w:r>
-          </w:p>
-        </w:tc>
-        <w:tc>
-          <w:tcPr>
-            <w:tcW w:type="dxa" w:w="6697"/>
-          </w:tcPr>
-          <w:p>
-            <w:r>
-              <w:t>INTERNSHIP ELECTRONICS – ICT</w:t>
-            </w:r>
-          </w:p>
-        </w:tc>
-      </w:tr>
-      <w:tr>
-        <w:tc>
-          <w:tcPr>
-            <w:tcW w:type="dxa" w:w="1606"/>
-          </w:tcPr>
-          <w:p>
-            <w:r>
-              <w:t>Tasks</w:t>
-            </w:r>
-          </w:p>
-        </w:tc>
-        <w:tc>
-          <w:tcPr>
-            <w:tcW w:type="dxa" w:w="6697"/>
-          </w:tcPr>
-          <w:p>
-            <w:r>
-              <w:t>Develop a scheduling system for teachers and students to view when and where they have classes. The system had to calculate how many hours each class had left for a course, see if the classroom was available, ...</w:t>
+              <w:t>In this school project Wout made a website in Elixir with the Phoenix framework. He had already learned the basics of web, but in this project it was the first time he worked with a sophisticated framework.</w:t>
             </w:r>
           </w:p>
         </w:tc>
@@ -4363,7 +2145,7 @@
                 <w:i/>
                 <w:color w:val="000000" w:themeColor="text1"/>
               </w:rPr>
-              <w:t xml:space="preserve">Integration  API, Architecture, Coaching, Agile</w:t>
+              <w:t xml:space="preserve">Insightful, Social, Direct communication</w:t>
             </w:r>
           </w:p>
         </w:tc>
@@ -4422,197 +2204,67 @@
               <w:br/>
               <w:t xml:space="preserve"/>
               <w:br/>
-              <w:t xml:space="preserve">Continuous Integration (CI), Good, 5 years.</w:t>
+              <w:t xml:space="preserve">WebMethods, Basics, 1 year.</w:t>
               <w:br/>
               <w:t xml:space="preserve"/>
               <w:br/>
               <w:t xml:space="preserve"/>
               <w:br/>
-              <w:t xml:space="preserve">Continuous Integration (CI) Good 5 years</w:t>
+              <w:t xml:space="preserve">WebMethods Basics 1 year</w:t>
               <w:br/>
-              <w:t xml:space="preserve">Continuous Integration (Jenkins), Good, 5 years.</w:t>
+              <w:t xml:space="preserve">GraphQL, Moderate, 1 year.</w:t>
               <w:br/>
               <w:t xml:space="preserve"/>
               <w:br/>
-              <w:t xml:space="preserve">Integration, Excellent, 10 years.</w:t>
+              <w:t xml:space="preserve">Protocols (HTTP, REST, SOAP, FTP), Moderate, 3 years.</w:t>
               <w:br/>
               <w:t xml:space="preserve"/>
               <w:br/>
-              <w:t xml:space="preserve">Integration Architecture, Good, 6 years.</w:t>
+              <w:t xml:space="preserve">Data formats (JSON, XML, JMS), Moderate, 2 years.</w:t>
               <w:br/>
               <w:t xml:space="preserve"/>
               <w:br/>
-              <w:t xml:space="preserve">Agile  Scrum, Good, 7 years.</w:t>
+              <w:t xml:space="preserve">RabbitMQ, Moderate, 1 year.</w:t>
               <w:br/>
               <w:t xml:space="preserve"/>
               <w:br/>
-              <w:t xml:space="preserve">Team coaching skills, Good, 4 years.</w:t>
+              <w:t xml:space="preserve">SQL, Good, 3 years.</w:t>
               <w:br/>
               <w:t xml:space="preserve"/>
               <w:br/>
-              <w:t xml:space="preserve">Team Leadership, Good, 3 years.</w:t>
+              <w:t xml:space="preserve">Python, Good, 2 years.</w:t>
               <w:br/>
               <w:t xml:space="preserve"/>
               <w:br/>
-              <w:t xml:space="preserve">Cumulocity IoT, Moderate, 3 years.</w:t>
+              <w:t xml:space="preserve">Java, Good, 3 years.</w:t>
               <w:br/>
               <w:t xml:space="preserve"/>
               <w:br/>
-              <w:t xml:space="preserve">AWS Services, Moderate, 3 years.</w:t>
+              <w:t xml:space="preserve">Elixir, Basics, 1 year.</w:t>
               <w:br/>
               <w:t xml:space="preserve"/>
               <w:br/>
-              <w:t xml:space="preserve">Talend Data Integration, Basics, 1 year.</w:t>
+              <w:t xml:space="preserve">Relational data models, Moderate, 2 years.</w:t>
               <w:br/>
               <w:t xml:space="preserve"/>
               <w:br/>
-              <w:t xml:space="preserve">Dell Boomi, Basics, 2 years.</w:t>
+              <w:t xml:space="preserve">HTML + CSS + Javascript, Moderate, 2 years.</w:t>
               <w:br/>
               <w:t xml:space="preserve"/>
               <w:br/>
-              <w:t xml:space="preserve">Mule ESB, Anypoint Platform, Basics, 1 year.</w:t>
+              <w:t xml:space="preserve">Process Modelling (BPMN), Basics, 1 year.</w:t>
               <w:br/>
               <w:t xml:space="preserve"/>
               <w:br/>
-              <w:t xml:space="preserve">Software AG BPM Development, Excellent, 8 years.</w:t>
+              <w:t xml:space="preserve">Postman Rest Client, Moderate, 2 years.</w:t>
               <w:br/>
               <w:t xml:space="preserve"/>
               <w:br/>
-              <w:t xml:space="preserve">Software AG ESB Development, Excellent, 10 years.</w:t>
+              <w:t xml:space="preserve">MuleSoft, Basics, 1 year.</w:t>
               <w:br/>
               <w:t xml:space="preserve"/>
               <w:br/>
-              <w:t xml:space="preserve">Git, Moderate, 5 years.</w:t>
-              <w:br/>
-              <w:t xml:space="preserve"/>
-              <w:br/>
-              <w:t xml:space="preserve">JAVA, Moderate, 10 years.</w:t>
-              <w:br/>
-              <w:t xml:space="preserve"/>
-              <w:br/>
-              <w:t xml:space="preserve">Sparx Enterprise Architect, Good, 6 years.</w:t>
-              <w:br/>
-              <w:t xml:space="preserve"/>
-              <w:br/>
-              <w:t xml:space="preserve">Oracle SQL, Moderate, 5 years.</w:t>
-              <w:br/>
-              <w:t xml:space="preserve"/>
-              <w:br/>
-              <w:t xml:space="preserve">MS SQL Server, Moderate, 5 years.</w:t>
-              <w:br/>
-              <w:t xml:space="preserve"/>
-              <w:br/>
-              <w:t xml:space="preserve">IBM db2, Moderate, 3 years.</w:t>
-              <w:br/>
-              <w:t xml:space="preserve"/>
-              <w:br/>
-              <w:t xml:space="preserve">ElasticSearch / ELK-stack, Moderate, 5 years.</w:t>
-              <w:br/>
-              <w:t xml:space="preserve"/>
-              <w:br/>
-              <w:t xml:space="preserve">Software AG Universal Messaging, Good, 4 years.</w:t>
-              <w:br/>
-              <w:t xml:space="preserve"/>
-              <w:br/>
-              <w:t xml:space="preserve">Software AG Trading Networks, Excellent, 10 years.</w:t>
-              <w:br/>
-              <w:t xml:space="preserve"/>
-              <w:br/>
-              <w:t xml:space="preserve">Software AG Deployer, Excellent, 10 years.</w:t>
-              <w:br/>
-              <w:t xml:space="preserve"/>
-              <w:br/>
-              <w:t xml:space="preserve">Software AG Broker, Good, 8 years.</w:t>
-              <w:br/>
-              <w:t xml:space="preserve"/>
-              <w:br/>
-              <w:t xml:space="preserve">Software AGMWS, Excellent, 10 years.</w:t>
-              <w:br/>
-              <w:t xml:space="preserve"/>
-              <w:br/>
-              <w:t xml:space="preserve">Software AG Terracotta, Moderate, 4 years.</w:t>
-              <w:br/>
-              <w:t xml:space="preserve"/>
-              <w:br/>
-              <w:t xml:space="preserve">Software AG Command Central, Moderate, 2 years.</w:t>
-              <w:br/>
-              <w:t xml:space="preserve"/>
-              <w:br/>
-              <w:t xml:space="preserve">Software AG API Management, Moderate, 3 years.</w:t>
-              <w:br/>
-              <w:t xml:space="preserve"/>
-              <w:br/>
-              <w:t xml:space="preserve">Software AG JDBC Adapter, Excellent, 10 years.</w:t>
-              <w:br/>
-              <w:t xml:space="preserve"/>
-              <w:br/>
-              <w:t xml:space="preserve">Software AG SAP Adapter, Excellent, 10 years.</w:t>
-              <w:br/>
-              <w:t xml:space="preserve"/>
-              <w:br/>
-              <w:t xml:space="preserve">Software AG EnterpriseOne Adapter, Good, 4 years.</w:t>
-              <w:br/>
-              <w:t xml:space="preserve"/>
-              <w:br/>
-              <w:t xml:space="preserve">Software AG EntireX Adapter, Good, 5 years.</w:t>
-              <w:br/>
-              <w:t xml:space="preserve"/>
-              <w:br/>
-              <w:t xml:space="preserve">Software AG Centrasite, Good, 6 years.</w:t>
-              <w:br/>
-              <w:t xml:space="preserve"/>
-              <w:br/>
-              <w:t xml:space="preserve">Software AG Asset Build Environment, Good, 5 years.</w:t>
-              <w:br/>
-              <w:t xml:space="preserve"/>
-              <w:br/>
-              <w:t xml:space="preserve">Software AGMQ Adapter, Good, 4 years.</w:t>
-              <w:br/>
-              <w:t xml:space="preserve"/>
-              <w:br/>
-              <w:t xml:space="preserve">Software AG Kafka Adapter, Good, 2 years.</w:t>
-              <w:br/>
-              <w:t xml:space="preserve"/>
-              <w:br/>
-              <w:t xml:space="preserve">Snowflake, Basics, 2 years.</w:t>
-              <w:br/>
-              <w:t xml:space="preserve"/>
-              <w:br/>
-              <w:t xml:space="preserve">XML / XSD, Good, 7 years.</w:t>
-              <w:br/>
-              <w:t xml:space="preserve"/>
-              <w:br/>
-              <w:t xml:space="preserve">WSDL, Good, 6 years.</w:t>
-              <w:br/>
-              <w:t xml:space="preserve"/>
-              <w:br/>
-              <w:t xml:space="preserve">JSON, JSON Schema, Good, 5 years.</w:t>
-              <w:br/>
-              <w:t xml:space="preserve"/>
-              <w:br/>
-              <w:t xml:space="preserve">REST / Swagger, Good, 3 years.</w:t>
-              <w:br/>
-              <w:t xml:space="preserve"/>
-              <w:br/>
-              <w:t xml:space="preserve">Linux/UNIX, Good, 10 years.</w:t>
-              <w:br/>
-              <w:t xml:space="preserve"/>
-              <w:br/>
-              <w:t xml:space="preserve">Industry knowledge</w:t>
-              <w:br/>
-              <w:t xml:space="preserve">Retail, Good, 5 years.</w:t>
-              <w:br/>
-              <w:t xml:space="preserve"/>
-              <w:br/>
-              <w:t xml:space="preserve">Finance  Insurance, Good, 5 years.</w:t>
-              <w:br/>
-              <w:t xml:space="preserve"/>
-              <w:br/>
-              <w:t xml:space="preserve">IoT, Good, 3 years.</w:t>
-              <w:br/>
-              <w:t xml:space="preserve"/>
-              <w:br/>
-              <w:t xml:space="preserve">research, Moderate, 1 year.</w:t>
+              <w:t xml:space="preserve">Swagger, Basics, 1 year.</w:t>
               <w:br/>
               <w:t xml:space="preserve"/>
             </w:r>

</xml_diff>

<commit_message>
Naming the final file
</commit_message>
<xml_diff>
--- a/backend/assets/templates/filled_template.docx
+++ b/backend/assets/templates/filled_template.docx
@@ -496,7 +496,7 @@
                 <w:i/>
                 <w:color w:val="000000" w:themeColor="text1"/>
               </w:rPr>
-              <w:t xml:space="preserve">WOUT</w:t>
+              <w:t xml:space="preserve">JESUS</w:t>
             </w:r>
           </w:p>
         </w:tc>
@@ -545,7 +545,7 @@
                 <w:i/>
                 <w:color w:val="000000" w:themeColor="text1"/>
               </w:rPr>
-              <w:t xml:space="preserve">SWENNEN</w:t>
+              <w:t xml:space="preserve">BUENO</w:t>
             </w:r>
           </w:p>
         </w:tc>
@@ -1714,7 +1714,7 @@
           </w:tcPr>
           <w:p>
             <w:r>
-              <w:t xml:space="preserve"> SSL</w:t>
+              <w:t xml:space="preserve"> SOLITA INTERNAL</w:t>
             </w:r>
           </w:p>
         </w:tc>
@@ -1748,7 +1748,7 @@
           </w:tcPr>
           <w:p>
             <w:r>
-              <w:t>09/2020 - 02/2021</w:t>
+              <w:t>5/2022 - 5/2022</w:t>
             </w:r>
           </w:p>
         </w:tc>
@@ -1782,7 +1782,7 @@
           </w:tcPr>
           <w:p>
             <w:r>
-              <w:t>INTERNSHIP</w:t>
+              <w:t>DABASE MIGRATION - EXAM SIMULATOR</w:t>
             </w:r>
           </w:p>
         </w:tc>
@@ -1822,7 +1822,7 @@
           </w:tcPr>
           <w:p>
             <w:r>
-              <w:t>Because SSL is a startup, Wout helped with building the ground on which they are still building. He made the template of how a flask micro service will look in the future and integrated them in a Kubernetes environment.</w:t>
+              <w:t>Migration of data from exam simulator from old to new Database transforming, Flask, cleaning and updating the data to match the new Data Models implemented for the new application version. Technologies: Python, Git, SQL, Microsoft Azure SQL Databases</w:t>
             </w:r>
           </w:p>
         </w:tc>
@@ -1856,7 +1856,7 @@
           </w:tcPr>
           <w:p>
             <w:r>
-              <w:t>flask</w:t>
+              <w:t>Flask, Git, SQL, Azure</w:t>
             </w:r>
           </w:p>
         </w:tc>
@@ -1964,7 +1964,7 @@
           </w:tcPr>
           <w:p>
             <w:r>
-              <w:t xml:space="preserve"> UCLL</w:t>
+              <w:t xml:space="preserve"> BECODE - FEENPOP</w:t>
             </w:r>
           </w:p>
         </w:tc>
@@ -1986,7 +1986,7 @@
           </w:tcPr>
           <w:p>
             <w:r>
-              <w:t>09/2019 - 2/2020</w:t>
+              <w:t>9/2021 - 9/2021</w:t>
             </w:r>
           </w:p>
         </w:tc>
@@ -2008,7 +2008,7 @@
           </w:tcPr>
           <w:p>
             <w:r>
-              <w:t>ELIXIR/PHOENIX WEBSITE</w:t>
+              <w:t>DATA ANONYMIZATION</w:t>
             </w:r>
           </w:p>
         </w:tc>
@@ -2030,7 +2030,7 @@
           </w:tcPr>
           <w:p>
             <w:r>
-              <w:t>In this school project Wout made a website in Elixir with the Phoenix framework. He had already learned the basics of web, but in this project it was the first time he worked with a sophisticated framework.</w:t>
+              <w:t>Data Anonymatizator App to encrypth and anonymaize confidential from SQL Databases from FeenPOP. Technologies: Python, Git, Streamlit , Threading, Mathematics, SQL, Pandas</w:t>
             </w:r>
           </w:p>
         </w:tc>
@@ -2051,7 +2051,869 @@
             <w:tcW w:type="dxa" w:w="6697"/>
           </w:tcPr>
           <w:p>
+            <w:r>
+              <w:t>SQL, Git, Streamlit, Threading, Pandas</w:t>
+            </w:r>
+          </w:p>
+        </w:tc>
+      </w:tr>
+      <w:tr>
+        <w:tc>
+          <w:tcPr>
+            <w:tcW w:type="dxa" w:w="1606"/>
+          </w:tcPr>
+          <w:p>
+            <w:r>
+              <w:t>Environment</w:t>
+            </w:r>
+          </w:p>
+        </w:tc>
+        <w:tc>
+          <w:tcPr>
+            <w:tcW w:type="dxa" w:w="6697"/>
+          </w:tcPr>
+          <w:p>
             <w:r/>
+          </w:p>
+        </w:tc>
+      </w:tr>
+      <w:tr>
+        <w:tc>
+          <w:tcPr>
+            <w:tcW w:type="dxa" w:w="1606"/>
+          </w:tcPr>
+          <w:p>
+            <w:r>
+              <w:t>Methodology</w:t>
+            </w:r>
+          </w:p>
+        </w:tc>
+        <w:tc>
+          <w:tcPr>
+            <w:tcW w:type="dxa" w:w="6697"/>
+          </w:tcPr>
+          <w:p>
+            <w:r/>
+          </w:p>
+        </w:tc>
+      </w:tr>
+      <w:tr>
+        <w:tc>
+          <w:tcPr>
+            <w:tcW w:type="dxa" w:w="1606"/>
+          </w:tcPr>
+          <w:p>
+            <w:r>
+              <w:t>Company</w:t>
+            </w:r>
+          </w:p>
+        </w:tc>
+        <w:tc>
+          <w:tcPr>
+            <w:tcW w:type="dxa" w:w="6697"/>
+          </w:tcPr>
+          <w:p>
+            <w:r>
+              <w:t>Solita</w:t>
+            </w:r>
+          </w:p>
+        </w:tc>
+      </w:tr>
+      <w:tr>
+        <w:tc>
+          <w:tcPr>
+            <w:tcW w:type="dxa" w:w="1606"/>
+          </w:tcPr>
+          <w:p>
+            <w:r>
+              <w:t>Client</w:t>
+            </w:r>
+          </w:p>
+        </w:tc>
+        <w:tc>
+          <w:tcPr>
+            <w:tcW w:type="dxa" w:w="6697"/>
+          </w:tcPr>
+          <w:p>
+            <w:r>
+              <w:t xml:space="preserve"> BECODE</w:t>
+            </w:r>
+          </w:p>
+        </w:tc>
+      </w:tr>
+      <w:tr>
+        <w:tc>
+          <w:tcPr>
+            <w:tcW w:type="dxa" w:w="1606"/>
+          </w:tcPr>
+          <w:p>
+            <w:r>
+              <w:t>Period</w:t>
+            </w:r>
+          </w:p>
+        </w:tc>
+        <w:tc>
+          <w:tcPr>
+            <w:tcW w:type="dxa" w:w="6697"/>
+          </w:tcPr>
+          <w:p>
+            <w:r>
+              <w:t>6/2021 - 8/2021</w:t>
+            </w:r>
+          </w:p>
+        </w:tc>
+      </w:tr>
+      <w:tr>
+        <w:tc>
+          <w:tcPr>
+            <w:tcW w:type="dxa" w:w="1606"/>
+          </w:tcPr>
+          <w:p>
+            <w:r>
+              <w:t>Role</w:t>
+            </w:r>
+          </w:p>
+        </w:tc>
+        <w:tc>
+          <w:tcPr>
+            <w:tcW w:type="dxa" w:w="6697"/>
+          </w:tcPr>
+          <w:p>
+            <w:r>
+              <w:t>BELGIUM REAL STATE PREDICTION API</w:t>
+            </w:r>
+          </w:p>
+        </w:tc>
+      </w:tr>
+      <w:tr>
+        <w:tc>
+          <w:tcPr>
+            <w:tcW w:type="dxa" w:w="1606"/>
+          </w:tcPr>
+          <w:p>
+            <w:r>
+              <w:t>Tasks</w:t>
+            </w:r>
+          </w:p>
+        </w:tc>
+        <w:tc>
+          <w:tcPr>
+            <w:tcW w:type="dxa" w:w="6697"/>
+          </w:tcPr>
+          <w:p>
+            <w:r>
+              <w:t>The API coded in python to return the predicted price of a properties in Belgium, based on data scrapped from Immoweb from 2021. For the predictions a Linear regression was put in place to compute the relationship between several characteristics found on the sell announcement to estimate of the asking price is made. The accuracy of the model is pf 85%, which means that there is always a possibility for outliers (less then 15 %). This API has been deployed with heroku under the url: https://api-ie-predictions.herokuapp.com/ Technologies: Python, Tensorflow, PyTorch, Git, Scikit-learn, Pandas, Selenium, BeutifulSoup, HTML, Heroku</w:t>
+            </w:r>
+          </w:p>
+        </w:tc>
+      </w:tr>
+      <w:tr>
+        <w:tc>
+          <w:tcPr>
+            <w:tcW w:type="dxa" w:w="1606"/>
+          </w:tcPr>
+          <w:p>
+            <w:r>
+              <w:t>Tools</w:t>
+            </w:r>
+          </w:p>
+        </w:tc>
+        <w:tc>
+          <w:tcPr>
+            <w:tcW w:type="dxa" w:w="6697"/>
+          </w:tcPr>
+          <w:p>
+            <w:r>
+              <w:t>Tensorflow, PyTorch, Git, Scikit-learn, Pandas</w:t>
+            </w:r>
+          </w:p>
+        </w:tc>
+      </w:tr>
+      <w:tr>
+        <w:tc>
+          <w:tcPr>
+            <w:tcW w:type="dxa" w:w="1606"/>
+          </w:tcPr>
+          <w:p>
+            <w:r>
+              <w:t>Environment</w:t>
+            </w:r>
+          </w:p>
+        </w:tc>
+        <w:tc>
+          <w:tcPr>
+            <w:tcW w:type="dxa" w:w="6697"/>
+          </w:tcPr>
+          <w:p>
+            <w:r/>
+          </w:p>
+        </w:tc>
+      </w:tr>
+      <w:tr>
+        <w:tc>
+          <w:tcPr>
+            <w:tcW w:type="dxa" w:w="1606"/>
+          </w:tcPr>
+          <w:p>
+            <w:r>
+              <w:t>Methodology</w:t>
+            </w:r>
+          </w:p>
+        </w:tc>
+        <w:tc>
+          <w:tcPr>
+            <w:tcW w:type="dxa" w:w="6697"/>
+          </w:tcPr>
+          <w:p>
+            <w:r/>
+          </w:p>
+        </w:tc>
+      </w:tr>
+      <w:tr>
+        <w:tc>
+          <w:tcPr>
+            <w:tcW w:type="dxa" w:w="1606"/>
+          </w:tcPr>
+          <w:p>
+            <w:r>
+              <w:t>Company</w:t>
+            </w:r>
+          </w:p>
+        </w:tc>
+        <w:tc>
+          <w:tcPr>
+            <w:tcW w:type="dxa" w:w="6697"/>
+          </w:tcPr>
+          <w:p>
+            <w:r>
+              <w:t>Solita</w:t>
+            </w:r>
+          </w:p>
+        </w:tc>
+      </w:tr>
+      <w:tr>
+        <w:tc>
+          <w:tcPr>
+            <w:tcW w:type="dxa" w:w="1606"/>
+          </w:tcPr>
+          <w:p>
+            <w:r>
+              <w:t>Client</w:t>
+            </w:r>
+          </w:p>
+        </w:tc>
+        <w:tc>
+          <w:tcPr>
+            <w:tcW w:type="dxa" w:w="6697"/>
+          </w:tcPr>
+          <w:p>
+            <w:r>
+              <w:t xml:space="preserve"> BECODE</w:t>
+            </w:r>
+          </w:p>
+        </w:tc>
+      </w:tr>
+      <w:tr>
+        <w:tc>
+          <w:tcPr>
+            <w:tcW w:type="dxa" w:w="1606"/>
+          </w:tcPr>
+          <w:p>
+            <w:r>
+              <w:t>Period</w:t>
+            </w:r>
+          </w:p>
+        </w:tc>
+        <w:tc>
+          <w:tcPr>
+            <w:tcW w:type="dxa" w:w="6697"/>
+          </w:tcPr>
+          <w:p>
+            <w:r>
+              <w:t xml:space="preserve">5/2021 - </w:t>
+            </w:r>
+          </w:p>
+        </w:tc>
+      </w:tr>
+      <w:tr>
+        <w:tc>
+          <w:tcPr>
+            <w:tcW w:type="dxa" w:w="1606"/>
+          </w:tcPr>
+          <w:p>
+            <w:r>
+              <w:t>Role</w:t>
+            </w:r>
+          </w:p>
+        </w:tc>
+        <w:tc>
+          <w:tcPr>
+            <w:tcW w:type="dxa" w:w="6697"/>
+          </w:tcPr>
+          <w:p>
+            <w:r>
+              <w:t>3D HOUSES VIEWER</w:t>
+            </w:r>
+          </w:p>
+        </w:tc>
+      </w:tr>
+      <w:tr>
+        <w:tc>
+          <w:tcPr>
+            <w:tcW w:type="dxa" w:w="1606"/>
+          </w:tcPr>
+          <w:p>
+            <w:r>
+              <w:t>Tasks</w:t>
+            </w:r>
+          </w:p>
+        </w:tc>
+        <w:tc>
+          <w:tcPr>
+            <w:tcW w:type="dxa" w:w="6697"/>
+          </w:tcPr>
+          <w:p>
+            <w:r>
+              <w:t>Application coded in python to plot a house in 3D given an address. The data was collected crossing data from LIDAR satelites from Vlaanderen Overheid services and metadata, and geographical data obtained from the address through API’s servies. Technologies: Python, Git, API’s requests, Pandas, Pillow, matplotlib.</w:t>
+            </w:r>
+          </w:p>
+        </w:tc>
+      </w:tr>
+      <w:tr>
+        <w:tc>
+          <w:tcPr>
+            <w:tcW w:type="dxa" w:w="1606"/>
+          </w:tcPr>
+          <w:p>
+            <w:r>
+              <w:t>Tools</w:t>
+            </w:r>
+          </w:p>
+        </w:tc>
+        <w:tc>
+          <w:tcPr>
+            <w:tcW w:type="dxa" w:w="6697"/>
+          </w:tcPr>
+          <w:p>
+            <w:r>
+              <w:t>Git, Pandas, Pillow, matplotlib</w:t>
+            </w:r>
+          </w:p>
+        </w:tc>
+      </w:tr>
+      <w:tr>
+        <w:tc>
+          <w:tcPr>
+            <w:tcW w:type="dxa" w:w="1606"/>
+          </w:tcPr>
+          <w:p>
+            <w:r>
+              <w:t>Environment</w:t>
+            </w:r>
+          </w:p>
+        </w:tc>
+        <w:tc>
+          <w:tcPr>
+            <w:tcW w:type="dxa" w:w="6697"/>
+          </w:tcPr>
+          <w:p>
+            <w:r/>
+          </w:p>
+        </w:tc>
+      </w:tr>
+      <w:tr>
+        <w:tc>
+          <w:tcPr>
+            <w:tcW w:type="dxa" w:w="1606"/>
+          </w:tcPr>
+          <w:p>
+            <w:r>
+              <w:t>Methodology</w:t>
+            </w:r>
+          </w:p>
+        </w:tc>
+        <w:tc>
+          <w:tcPr>
+            <w:tcW w:type="dxa" w:w="6697"/>
+          </w:tcPr>
+          <w:p>
+            <w:r/>
+          </w:p>
+        </w:tc>
+      </w:tr>
+      <w:tr>
+        <w:tc>
+          <w:tcPr>
+            <w:tcW w:type="dxa" w:w="1606"/>
+          </w:tcPr>
+          <w:p>
+            <w:r>
+              <w:t>Company</w:t>
+            </w:r>
+          </w:p>
+        </w:tc>
+        <w:tc>
+          <w:tcPr>
+            <w:tcW w:type="dxa" w:w="6697"/>
+          </w:tcPr>
+          <w:p>
+            <w:r>
+              <w:t>Solita</w:t>
+            </w:r>
+          </w:p>
+        </w:tc>
+      </w:tr>
+      <w:tr>
+        <w:tc>
+          <w:tcPr>
+            <w:tcW w:type="dxa" w:w="1606"/>
+          </w:tcPr>
+          <w:p>
+            <w:r>
+              <w:t>Client</w:t>
+            </w:r>
+          </w:p>
+        </w:tc>
+        <w:tc>
+          <w:tcPr>
+            <w:tcW w:type="dxa" w:w="6697"/>
+          </w:tcPr>
+          <w:p>
+            <w:r>
+              <w:t xml:space="preserve"> BUSSINESS&amp;DECISION</w:t>
+            </w:r>
+          </w:p>
+        </w:tc>
+      </w:tr>
+      <w:tr>
+        <w:tc>
+          <w:tcPr>
+            <w:tcW w:type="dxa" w:w="1606"/>
+          </w:tcPr>
+          <w:p>
+            <w:r>
+              <w:t>Period</w:t>
+            </w:r>
+          </w:p>
+        </w:tc>
+        <w:tc>
+          <w:tcPr>
+            <w:tcW w:type="dxa" w:w="6697"/>
+          </w:tcPr>
+          <w:p>
+            <w:r>
+              <w:t>11/2021 - 3/2022</w:t>
+            </w:r>
+          </w:p>
+        </w:tc>
+      </w:tr>
+      <w:tr>
+        <w:tc>
+          <w:tcPr>
+            <w:tcW w:type="dxa" w:w="1606"/>
+          </w:tcPr>
+          <w:p>
+            <w:r>
+              <w:t>Role</w:t>
+            </w:r>
+          </w:p>
+        </w:tc>
+        <w:tc>
+          <w:tcPr>
+            <w:tcW w:type="dxa" w:w="6697"/>
+          </w:tcPr>
+          <w:p>
+            <w:r>
+              <w:t>EDGE-COMPUTING IMAGE RECOGNITION NETWORK</w:t>
+            </w:r>
+          </w:p>
+        </w:tc>
+      </w:tr>
+      <w:tr>
+        <w:tc>
+          <w:tcPr>
+            <w:tcW w:type="dxa" w:w="1606"/>
+          </w:tcPr>
+          <w:p>
+            <w:r>
+              <w:t>Tasks</w:t>
+            </w:r>
+          </w:p>
+        </w:tc>
+        <w:tc>
+          <w:tcPr>
+            <w:tcW w:type="dxa" w:w="6697"/>
+          </w:tcPr>
+          <w:p>
+            <w:r>
+              <w:t>Internship project. Create an internetless LAN network capable to enable communication between diferent devices exposing each one as an microservice. Two raspberries were used, first one as camera streaming service and the second as Image Recognition model host, and a phone used as endpoint to check the results of the recognition. Technologies: Python, RaspberryPi, Mimik, Yolov5, Tensorflow, MobileNetV2, RTPM</w:t>
+            </w:r>
+          </w:p>
+        </w:tc>
+      </w:tr>
+      <w:tr>
+        <w:tc>
+          <w:tcPr>
+            <w:tcW w:type="dxa" w:w="1606"/>
+          </w:tcPr>
+          <w:p>
+            <w:r>
+              <w:t>Tools</w:t>
+            </w:r>
+          </w:p>
+        </w:tc>
+        <w:tc>
+          <w:tcPr>
+            <w:tcW w:type="dxa" w:w="6697"/>
+          </w:tcPr>
+          <w:p>
+            <w:r>
+              <w:t>RaspberryPi, Mimik, Yolov5, Tensorflow, MobileNetV2, RTPM</w:t>
+            </w:r>
+          </w:p>
+        </w:tc>
+      </w:tr>
+      <w:tr>
+        <w:tc>
+          <w:tcPr>
+            <w:tcW w:type="dxa" w:w="1606"/>
+          </w:tcPr>
+          <w:p>
+            <w:r>
+              <w:t>Environment</w:t>
+            </w:r>
+          </w:p>
+        </w:tc>
+        <w:tc>
+          <w:tcPr>
+            <w:tcW w:type="dxa" w:w="6697"/>
+          </w:tcPr>
+          <w:p>
+            <w:r/>
+          </w:p>
+        </w:tc>
+      </w:tr>
+      <w:tr>
+        <w:tc>
+          <w:tcPr>
+            <w:tcW w:type="dxa" w:w="1606"/>
+          </w:tcPr>
+          <w:p>
+            <w:r>
+              <w:t>Methodology</w:t>
+            </w:r>
+          </w:p>
+        </w:tc>
+        <w:tc>
+          <w:tcPr>
+            <w:tcW w:type="dxa" w:w="6697"/>
+          </w:tcPr>
+          <w:p>
+            <w:r/>
+          </w:p>
+        </w:tc>
+      </w:tr>
+      <w:tr>
+        <w:tc>
+          <w:tcPr>
+            <w:tcW w:type="dxa" w:w="1606"/>
+          </w:tcPr>
+          <w:p>
+            <w:r>
+              <w:t>Company</w:t>
+            </w:r>
+          </w:p>
+        </w:tc>
+        <w:tc>
+          <w:tcPr>
+            <w:tcW w:type="dxa" w:w="6697"/>
+          </w:tcPr>
+          <w:p>
+            <w:r>
+              <w:t>Solita</w:t>
+            </w:r>
+          </w:p>
+        </w:tc>
+      </w:tr>
+      <w:tr>
+        <w:tc>
+          <w:tcPr>
+            <w:tcW w:type="dxa" w:w="1606"/>
+          </w:tcPr>
+          <w:p>
+            <w:r>
+              <w:t>Client</w:t>
+            </w:r>
+          </w:p>
+        </w:tc>
+        <w:tc>
+          <w:tcPr>
+            <w:tcW w:type="dxa" w:w="6697"/>
+          </w:tcPr>
+          <w:p>
+            <w:r>
+              <w:t xml:space="preserve"> BECODE - FAKTION</w:t>
+            </w:r>
+          </w:p>
+        </w:tc>
+      </w:tr>
+      <w:tr>
+        <w:tc>
+          <w:tcPr>
+            <w:tcW w:type="dxa" w:w="1606"/>
+          </w:tcPr>
+          <w:p>
+            <w:r>
+              <w:t>Period</w:t>
+            </w:r>
+          </w:p>
+        </w:tc>
+        <w:tc>
+          <w:tcPr>
+            <w:tcW w:type="dxa" w:w="6697"/>
+          </w:tcPr>
+          <w:p>
+            <w:r>
+              <w:t>10/2021 - 10/2021</w:t>
+            </w:r>
+          </w:p>
+        </w:tc>
+      </w:tr>
+      <w:tr>
+        <w:tc>
+          <w:tcPr>
+            <w:tcW w:type="dxa" w:w="1606"/>
+          </w:tcPr>
+          <w:p>
+            <w:r>
+              <w:t>Role</w:t>
+            </w:r>
+          </w:p>
+        </w:tc>
+        <w:tc>
+          <w:tcPr>
+            <w:tcW w:type="dxa" w:w="6697"/>
+          </w:tcPr>
+          <w:p>
+            <w:r>
+              <w:t>RETAIL ANOMALY DETECTION</w:t>
+            </w:r>
+          </w:p>
+        </w:tc>
+      </w:tr>
+      <w:tr>
+        <w:tc>
+          <w:tcPr>
+            <w:tcW w:type="dxa" w:w="1606"/>
+          </w:tcPr>
+          <w:p>
+            <w:r>
+              <w:t>Tasks</w:t>
+            </w:r>
+          </w:p>
+        </w:tc>
+        <w:tc>
+          <w:tcPr>
+            <w:tcW w:type="dxa" w:w="6697"/>
+          </w:tcPr>
+          <w:p>
+            <w:r>
+              <w:t>Application programmed in python to detect anomalies in manufacturing of dices. A Convolution Neuronal Network was trained to classify daces by its face, then a second process function computes the differences between a good manufactured one and the current one, being able to distinguish if the current dice had any anomaly or not. Technologies: Python, Git, CNN, OpenCv</w:t>
+            </w:r>
+          </w:p>
+        </w:tc>
+      </w:tr>
+      <w:tr>
+        <w:tc>
+          <w:tcPr>
+            <w:tcW w:type="dxa" w:w="1606"/>
+          </w:tcPr>
+          <w:p>
+            <w:r>
+              <w:t>Tools</w:t>
+            </w:r>
+          </w:p>
+        </w:tc>
+        <w:tc>
+          <w:tcPr>
+            <w:tcW w:type="dxa" w:w="6697"/>
+          </w:tcPr>
+          <w:p>
+            <w:r>
+              <w:t>Git</w:t>
+            </w:r>
+          </w:p>
+        </w:tc>
+      </w:tr>
+      <w:tr>
+        <w:tc>
+          <w:tcPr>
+            <w:tcW w:type="dxa" w:w="1606"/>
+          </w:tcPr>
+          <w:p>
+            <w:r>
+              <w:t>Environment</w:t>
+            </w:r>
+          </w:p>
+        </w:tc>
+        <w:tc>
+          <w:tcPr>
+            <w:tcW w:type="dxa" w:w="6697"/>
+          </w:tcPr>
+          <w:p>
+            <w:r/>
+          </w:p>
+        </w:tc>
+      </w:tr>
+      <w:tr>
+        <w:tc>
+          <w:tcPr>
+            <w:tcW w:type="dxa" w:w="1606"/>
+          </w:tcPr>
+          <w:p>
+            <w:r>
+              <w:t>Methodology</w:t>
+            </w:r>
+          </w:p>
+        </w:tc>
+        <w:tc>
+          <w:tcPr>
+            <w:tcW w:type="dxa" w:w="6697"/>
+          </w:tcPr>
+          <w:p>
+            <w:r/>
+          </w:p>
+        </w:tc>
+      </w:tr>
+      <w:tr>
+        <w:tc>
+          <w:tcPr>
+            <w:tcW w:type="dxa" w:w="1606"/>
+          </w:tcPr>
+          <w:p>
+            <w:r>
+              <w:t>Company</w:t>
+            </w:r>
+          </w:p>
+        </w:tc>
+        <w:tc>
+          <w:tcPr>
+            <w:tcW w:type="dxa" w:w="6697"/>
+          </w:tcPr>
+          <w:p>
+            <w:r>
+              <w:t>Solita</w:t>
+            </w:r>
+          </w:p>
+        </w:tc>
+      </w:tr>
+      <w:tr>
+        <w:tc>
+          <w:tcPr>
+            <w:tcW w:type="dxa" w:w="1606"/>
+          </w:tcPr>
+          <w:p>
+            <w:r>
+              <w:t>Client</w:t>
+            </w:r>
+          </w:p>
+        </w:tc>
+        <w:tc>
+          <w:tcPr>
+            <w:tcW w:type="dxa" w:w="6697"/>
+          </w:tcPr>
+          <w:p>
+            <w:r>
+              <w:t xml:space="preserve"> BECODE</w:t>
+            </w:r>
+          </w:p>
+        </w:tc>
+      </w:tr>
+      <w:tr>
+        <w:tc>
+          <w:tcPr>
+            <w:tcW w:type="dxa" w:w="1606"/>
+          </w:tcPr>
+          <w:p>
+            <w:r>
+              <w:t>Period</w:t>
+            </w:r>
+          </w:p>
+        </w:tc>
+        <w:tc>
+          <w:tcPr>
+            <w:tcW w:type="dxa" w:w="6697"/>
+          </w:tcPr>
+          <w:p>
+            <w:r>
+              <w:t>10/2021 - 10/2021</w:t>
+            </w:r>
+          </w:p>
+        </w:tc>
+      </w:tr>
+      <w:tr>
+        <w:tc>
+          <w:tcPr>
+            <w:tcW w:type="dxa" w:w="1606"/>
+          </w:tcPr>
+          <w:p>
+            <w:r>
+              <w:t>Role</w:t>
+            </w:r>
+          </w:p>
+        </w:tc>
+        <w:tc>
+          <w:tcPr>
+            <w:tcW w:type="dxa" w:w="6697"/>
+          </w:tcPr>
+          <w:p>
+            <w:r>
+              <w:t>SIGNATURE RECOGNITION</w:t>
+            </w:r>
+          </w:p>
+        </w:tc>
+      </w:tr>
+      <w:tr>
+        <w:tc>
+          <w:tcPr>
+            <w:tcW w:type="dxa" w:w="1606"/>
+          </w:tcPr>
+          <w:p>
+            <w:r>
+              <w:t>Tasks</w:t>
+            </w:r>
+          </w:p>
+        </w:tc>
+        <w:tc>
+          <w:tcPr>
+            <w:tcW w:type="dxa" w:w="6697"/>
+          </w:tcPr>
+          <w:p>
+            <w:r>
+              <w:t>YOLOv5 model trained in python to detect signatures on documents, it was trained with annotated documents transformed to jpg and addapting their annotations from an .xml format to a .txt normalizing and transpolating the coordinates to the yolo format. Objective: extract signatures from documents to validate legitimacy. Technologies: Python, Git, Yolov5, XML</w:t>
+            </w:r>
+          </w:p>
+        </w:tc>
+      </w:tr>
+      <w:tr>
+        <w:tc>
+          <w:tcPr>
+            <w:tcW w:type="dxa" w:w="1606"/>
+          </w:tcPr>
+          <w:p>
+            <w:r>
+              <w:t>Tools</w:t>
+            </w:r>
+          </w:p>
+        </w:tc>
+        <w:tc>
+          <w:tcPr>
+            <w:tcW w:type="dxa" w:w="6697"/>
+          </w:tcPr>
+          <w:p>
+            <w:r>
+              <w:t>YOLOv5, Git, XML</w:t>
+            </w:r>
           </w:p>
         </w:tc>
       </w:tr>
@@ -2145,7 +3007,7 @@
                 <w:i/>
                 <w:color w:val="000000" w:themeColor="text1"/>
               </w:rPr>
-              <w:t xml:space="preserve">Insightful, Social, Direct communication</w:t>
+              <w:t xml:space="preserve">Data, Curious, Communicative, Team Player</w:t>
             </w:r>
           </w:p>
         </w:tc>
@@ -2204,31 +3066,55 @@
               <w:br/>
               <w:t xml:space="preserve"/>
               <w:br/>
-              <w:t xml:space="preserve">WebMethods, Basics, 1 year.</w:t>
+              <w:t xml:space="preserve">Java, Good, 2 years.</w:t>
               <w:br/>
               <w:t xml:space="preserve"/>
               <w:br/>
               <w:t xml:space="preserve"/>
               <w:br/>
-              <w:t xml:space="preserve">WebMethods Basics 1 year</w:t>
+              <w:t xml:space="preserve">Java Good 2 years</w:t>
               <w:br/>
-              <w:t xml:space="preserve">GraphQL, Moderate, 1 year.</w:t>
+              <w:t xml:space="preserve">Assembler, Moderate, 1 year.</w:t>
               <w:br/>
               <w:t xml:space="preserve"/>
               <w:br/>
-              <w:t xml:space="preserve">Protocols (HTTP, REST, SOAP, FTP), Moderate, 3 years.</w:t>
+              <w:t xml:space="preserve">Linux/UNIX, Moderate, 3 years.</w:t>
               <w:br/>
               <w:t xml:space="preserve"/>
               <w:br/>
-              <w:t xml:space="preserve">Data formats (JSON, XML, JMS), Moderate, 2 years.</w:t>
+              <w:t xml:space="preserve">Docker, Good, 2 years.</w:t>
               <w:br/>
               <w:t xml:space="preserve"/>
               <w:br/>
-              <w:t xml:space="preserve">RabbitMQ, Moderate, 1 year.</w:t>
+              <w:t xml:space="preserve">CircleCI, Moderate, 3 years.</w:t>
               <w:br/>
               <w:t xml:space="preserve"/>
               <w:br/>
-              <w:t xml:space="preserve">SQL, Good, 3 years.</w:t>
+              <w:t xml:space="preserve">CI / CD, Good, 3 years.</w:t>
+              <w:br/>
+              <w:t xml:space="preserve"/>
+              <w:br/>
+              <w:t xml:space="preserve">Machine Learning, Moderate, 3 years.</w:t>
+              <w:br/>
+              <w:t xml:space="preserve"/>
+              <w:br/>
+              <w:t xml:space="preserve">Deep learning, Good, 2 years.</w:t>
+              <w:br/>
+              <w:t xml:space="preserve"/>
+              <w:br/>
+              <w:t xml:space="preserve">Natural Language Processing (NLP), Moderate, 3 years.</w:t>
+              <w:br/>
+              <w:t xml:space="preserve"/>
+              <w:br/>
+              <w:t xml:space="preserve">Computer Vision, Good, 2 years.</w:t>
+              <w:br/>
+              <w:t xml:space="preserve"/>
+              <w:br/>
+              <w:t xml:space="preserve">MySQL, Moderate, 3 years.</w:t>
+              <w:br/>
+              <w:t xml:space="preserve"/>
+              <w:br/>
+              <w:t xml:space="preserve">Data Analysis, Moderate, 2 years.</w:t>
               <w:br/>
               <w:t xml:space="preserve"/>
               <w:br/>
@@ -2236,35 +3122,39 @@
               <w:br/>
               <w:t xml:space="preserve"/>
               <w:br/>
-              <w:t xml:space="preserve">Java, Good, 3 years.</w:t>
+              <w:t xml:space="preserve">Data mining, Good, 3 years.</w:t>
               <w:br/>
               <w:t xml:space="preserve"/>
               <w:br/>
-              <w:t xml:space="preserve">Elixir, Basics, 1 year.</w:t>
+              <w:t xml:space="preserve">Data Visualisations (Tableau), Good, 1 year.</w:t>
               <w:br/>
               <w:t xml:space="preserve"/>
               <w:br/>
-              <w:t xml:space="preserve">Relational data models, Moderate, 2 years.</w:t>
+              <w:t xml:space="preserve">Data Platforms, Moderate, 1 year.</w:t>
               <w:br/>
               <w:t xml:space="preserve"/>
               <w:br/>
-              <w:t xml:space="preserve">HTML + CSS + Javascript, Moderate, 2 years.</w:t>
+              <w:t xml:space="preserve">Data Modeling, Good, 3 years.</w:t>
               <w:br/>
               <w:t xml:space="preserve"/>
               <w:br/>
-              <w:t xml:space="preserve">Process Modelling (BPMN), Basics, 1 year.</w:t>
+              <w:t xml:space="preserve">Agile, DevOps, Scrum, Good, 2 years.</w:t>
               <w:br/>
               <w:t xml:space="preserve"/>
               <w:br/>
-              <w:t xml:space="preserve">Postman Rest Client, Moderate, 2 years.</w:t>
+              <w:t xml:space="preserve">Databases (SQL, Snowflake), Moderate, 3 years.</w:t>
               <w:br/>
               <w:t xml:space="preserve"/>
               <w:br/>
-              <w:t xml:space="preserve">MuleSoft, Basics, 1 year.</w:t>
+              <w:t xml:space="preserve">Data Architecture, Moderate, 2 years.</w:t>
               <w:br/>
               <w:t xml:space="preserve"/>
               <w:br/>
-              <w:t xml:space="preserve">Swagger, Basics, 1 year.</w:t>
+              <w:t xml:space="preserve">Data Science in Python (Tensorflow, PyTorch, Scikit-learn,</w:t>
+              <w:br/>
+              <w:t xml:space="preserve">Pandas, etc.)</w:t>
+              <w:br/>
+              <w:t xml:space="preserve">, Good, 2 years.</w:t>
               <w:br/>
               <w:t xml:space="preserve"/>
             </w:r>

</xml_diff>

<commit_message>
Added Projects table and education table + more structured and readeable table
</commit_message>
<xml_diff>
--- a/backend/assets/templates/filled_template.docx
+++ b/backend/assets/templates/filled_template.docx
@@ -394,7 +394,7 @@
                 <w:color w:val="000000" w:themeColor="text1"/>
                 <w:szCs w:val="18"/>
               </w:rPr>
-              <w:t xml:space="preserve"/>
+              <w:t xml:space="preserve">dqd</w:t>
             </w:r>
           </w:p>
         </w:tc>
@@ -545,7 +545,7 @@
                 <w:i/>
                 <w:color w:val="000000" w:themeColor="text1"/>
               </w:rPr>
-              <w:t xml:space="preserve"/>
+              <w:t xml:space="preserve">d</w:t>
             </w:r>
           </w:p>
         </w:tc>
@@ -600,7 +600,7 @@
                 <w:i/>
                 <w:color w:val="000000" w:themeColor="text1"/>
               </w:rPr>
-              <w:t xml:space="preserve"> </w:t>
+              <w:t xml:space="preserve">d </w:t>
             </w:r>
           </w:p>
         </w:tc>
@@ -649,7 +649,7 @@
                 <w:i/>
                 <w:color w:val="000000" w:themeColor="text1"/>
               </w:rPr>
-              <w:t xml:space="preserve"> </w:t>
+              <w:t xml:space="preserve">d </w:t>
             </w:r>
           </w:p>
         </w:tc>
@@ -693,7 +693,7 @@
                 <w:i/>
                 <w:color w:val="000000" w:themeColor="text1"/>
               </w:rPr>
-              <w:t xml:space="preserve"/>
+              <w:t xml:space="preserve">Female</w:t>
             </w:r>
           </w:p>
         </w:tc>
@@ -744,7 +744,7 @@
                 <w:i/>
                 <w:color w:val="000000" w:themeColor="text1"/>
               </w:rPr>
-              <w:t xml:space="preserve"/>
+              <w:t xml:space="preserve">Freelance</w:t>
             </w:r>
           </w:p>
         </w:tc>
@@ -793,7 +793,7 @@
                 <w:i/>
                 <w:color w:val="000000" w:themeColor="text1"/>
               </w:rPr>
-              <w:t xml:space="preserve"> </w:t>
+              <w:t xml:space="preserve">d </w:t>
             </w:r>
           </w:p>
         </w:tc>
@@ -1076,7 +1076,11 @@
           </w:tcPr>
           <w:p>
             <w:r>
-              <w:t xml:space="preserve">[{'end_date': '2010', 'title': 'BACHELOR’S DEGREE ', 'institution': ' HOGENT - GENT', 'education_description': 'Applied Information Technologies'}, {'end_date': '2007', 'title': 'BACHELOR’S DEGREE ', 'institution': ' KHLIM - DIEPENBEEK Electronics – ICT', 'education_description': ''}]</w:t>
+              <w:t xml:space="preserve">2010 BACHELOR’S DEGREE   HOGENT - GENT Applied Information Technologies </w:t>
+              <w:br/>
+              <w:t xml:space="preserve">2007 BACHELOR’S DEGREE   KHLIM - DIEPENBEEK Electronics – ICT  </w:t>
+              <w:br/>
+              <w:t xml:space="preserve"/>
             </w:r>
             <w:proofErr w:type="spellStart"/>
           </w:p>
@@ -1130,7 +1134,9 @@
           </w:tcPr>
           <w:p>
             <w:r>
-              <w:t xml:space="preserve">[{'cert_title': 'd', 'technology': 'd', 'start_date': 'd', 'end_date': 'd', 'reference': 'd'}]</w:t>
+              <w:t xml:space="preserve">q qq  q q </w:t>
+              <w:br/>
+              <w:t xml:space="preserve"/>
             </w:r>
           </w:p>
         </w:tc>
@@ -4420,7 +4426,7 @@
                 <w:i/>
                 <w:color w:val="000000" w:themeColor="text1"/>
               </w:rPr>
-              <w:t xml:space="preserve">[{'skill': '\nContinuous Integration (CI)', 'level': 'Good', 'year_exp': '5 years'}, {'skill': '\nContinuous Integration (CI) Good 5 years\nContinuous Integration (Jenkins)', 'level': 'Good', 'year_exp': '5 years'}, {'skill': 'Integration', 'level': 'Excellent', 'year_exp': '10 years'}, {'skill': 'Integration Architecture', 'level': 'Good', 'year_exp': '6 years'}, {'skill': 'Agile  Scrum', 'level': 'Good', 'year_exp': '7 years'}, {'skill': 'Team coaching skills', 'level': 'Good', 'year_exp': '4 years'}, {'skill': 'Team Leadership', 'level': 'Good', 'year_exp': '3 years'}, {'skill': 'Cumulocity IoT', 'level': 'Moderate', 'year_exp': '3 years'}, {'skill': 'AWS Services', 'level': 'Moderate', 'year_exp': '3 years'}, {'skill': 'Talend Data Integration', 'level': 'Basics', 'year_exp': '1 year'}, {'skill': 'Dell Boomi', 'level': 'Basics', 'year_exp': '2 years'}, {'skill': 'Mule ESB, Anypoint Platform', 'level': 'Basics', 'year_exp': '1 year'}, {'skill': 'Software AG BPM Development', 'level': 'Excellent', 'year_exp': '8 years'}, {'skill': 'Software AG ESB Development', 'level': 'Excellent', 'year_exp': '10 years'}, {'skill': 'Git', 'level': 'Moderate', 'year_exp': '5 years'}, {'skill': 'JAVA', 'level': 'Moderate', 'year_exp': '10 years'}, {'skill': 'Sparx Enterprise Architect', 'level': 'Good', 'year_exp': '6 years'}, {'skill': 'Oracle SQL', 'level': 'Moderate', 'year_exp': '5 years'}, {'skill': 'MS SQL Server', 'level': 'Moderate', 'year_exp': '5 years'}, {'skill': 'IBM db2', 'level': 'Moderate', 'year_exp': '3 years'}, {'skill': 'ElasticSearch / ELK-stack', 'level': 'Moderate', 'year_exp': '5 years'}, {'skill': 'Software AG Universal Messaging', 'level': 'Good', 'year_exp': '4 years'}, {'skill': 'Software AG Trading Networks', 'level': 'Excellent', 'year_exp': '10 years'}, {'skill': 'Software AG Deployer', 'level': 'Excellent', 'year_exp': '10 years'}, {'skill': 'Software AG Broker', 'level': 'Good', 'year_exp': '8 years'}, {'skill': 'Software AGMWS', 'level': 'Excellent', 'year_exp': '10 years'}, {'skill': 'Software AG Terracotta', 'level': 'Moderate', 'year_exp': '4 years'}, {'skill': 'Software AG Command Central', 'level': 'Moderate', 'year_exp': '2 years'}, {'skill': 'Software AG API Management', 'level': 'Moderate', 'year_exp': '3 years'}, {'skill': 'Software AG JDBC Adapter', 'level': 'Excellent', 'year_exp': '10 years'}, {'skill': 'Software AG SAP Adapter', 'level': 'Excellent', 'year_exp': '10 years'}, {'skill': 'Software AG EnterpriseOne Adapter', 'level': 'Good', 'year_exp': '4 years'}, {'skill': 'Software AG EntireX Adapter', 'level': 'Good', 'year_exp': '5 years'}, {'skill': 'Software AG Centrasite', 'level': 'Good', 'year_exp': '6 years'}, {'skill': 'Software AG Asset Build Environment', 'level': 'Good', 'year_exp': '5 years'}, {'skill': 'Software AGMQ Adapter', 'level': 'Good', 'year_exp': '4 years'}, {'skill': 'Software AG Kafka Adapter', 'level': 'Good', 'year_exp': '2 years'}, {'skill': 'Snowflake', 'level': 'Basics', 'year_exp': '2 years'}, {'skill': 'XML / XSD', 'level': 'Good', 'year_exp': '7 years'}, {'skill': 'WSDL', 'level': 'Good', 'year_exp': '6 years'}, {'skill': 'JSON, JSON Schema', 'level': 'Good', 'year_exp': '5 years'}, {'skill': 'REST / Swagger', 'level': 'Good', 'year_exp': '3 years'}, {'skill': 'Linux/UNIX', 'level': 'Good', 'year_exp': '10 years'}, {'skill': 'Industry knowledge\nRetail', 'level': 'Good', 'year_exp': '5 years'}, {'skill': 'Finance  Insurance', 'level': 'Good', 'year_exp': '5 years'}, {'skill': 'IoT', 'level': 'Good', 'year_exp': '3 years'}, {'skill': 'research', 'level': 'Moderate', 'year_exp': '1 year'}]</w:t>
+              <w:t xml:space="preserve"/>
             </w:r>
           </w:p>
         </w:tc>
@@ -4471,7 +4477,7 @@
           </w:tcPr>
           <w:p>
             <w:r>
-              <w:t xml:space="preserve"/>
+              <w:t xml:space="preserve">a, b</w:t>
             </w:r>
           </w:p>
         </w:tc>

</xml_diff>

<commit_message>
name + lastname in filename
</commit_message>
<xml_diff>
--- a/backend/assets/templates/filled_template.docx
+++ b/backend/assets/templates/filled_template.docx
@@ -496,7 +496,7 @@
                 <w:i/>
                 <w:color w:val="000000" w:themeColor="text1"/>
               </w:rPr>
-              <w:t xml:space="preserve">WOUT</w:t>
+              <w:t xml:space="preserve">JESUS</w:t>
             </w:r>
           </w:p>
         </w:tc>
@@ -545,7 +545,7 @@
                 <w:i/>
                 <w:color w:val="000000" w:themeColor="text1"/>
               </w:rPr>
-              <w:t xml:space="preserve">SWENNEN</w:t>
+              <w:t xml:space="preserve">BUENO</w:t>
             </w:r>
           </w:p>
         </w:tc>
@@ -1076,7 +1076,7 @@
           </w:tcPr>
           <w:p>
             <w:r>
-              <w:t xml:space="preserve">2018 - APPLIED COMPUTER SCIENCE  UCLL: Application development</w:t>
+              <w:t xml:space="preserve">2018 - BACHELOR ELECTRONIC ENGINEER  SIMON BOLIVAR UNIVERSITY: </w:t>
               <w:br/>
               <w:t xml:space="preserve"/>
             </w:r>
@@ -1132,27 +1132,15 @@
           </w:tcPr>
           <w:p>
             <w:r>
-              <w:t xml:space="preserve">04/2021 - MULESOFT CERTIFIED DEVELOPER - LEVEL 1 (MULE 4)  MULESOFT</w:t>
+              <w:t xml:space="preserve">6/2024 - MULESOFT CERTIFIED DEVELOPER - LEVEL 1  MULESOFT</w:t>
               <w:br/>
-              <w:t xml:space="preserve">I learned the basics of MuleSoft, best practices of the integration lifecycle, working with</w:t>
+              <w:t xml:space="preserve">4/2024 - DELL BOOMI PROFESSIONAL DEVELOPER  DELL BOOMI</w:t>
               <w:br/>
-              <w:t xml:space="preserve">Anypoint Studio and REST clients.</w:t>
+              <w:t xml:space="preserve">3/2022 - AZURE FUNDAMENTALS  MICROSOFT AZURE</w:t>
               <w:br/>
-              <w:t xml:space="preserve">- Design first approach</w:t>
+              <w:t xml:space="preserve">1/2024 - GOOGLE CLOUD CERTIFIED - PROFESSIONAL DATA ENGINEER  GOOGLE</w:t>
               <w:br/>
-              <w:t xml:space="preserve">- API led connectivity</w:t>
-              <w:br/>
-              <w:t xml:space="preserve">- Creating flow services</w:t>
-              <w:br/>
-              <w:t xml:space="preserve">- Using connectors/adaptors</w:t>
-              <w:br/>
-              <w:t xml:space="preserve">- Create RESTfull interfaces</w:t>
-              <w:br/>
-              <w:t xml:space="preserve">- Consuming RESTfull/SOAP web-services</w:t>
-              <w:br/>
-              <w:t xml:space="preserve">- Synchronous/Asynchronous services</w:t>
-              <w:br/>
-              <w:t xml:space="preserve">- Errorhandling/Logging</w:t>
+              <w:t xml:space="preserve">CLOUD</w:t>
               <w:br/>
               <w:t xml:space="preserve"/>
               <w:br/>
@@ -1319,7 +1307,7 @@
           </w:tcPr>
           <w:p>
             <w:r>
-              <w:t xml:space="preserve">Moderate</w:t>
+              <w:t xml:space="preserve">Excellent</w:t>
             </w:r>
           </w:p>
         </w:tc>
@@ -1329,7 +1317,7 @@
           </w:tcPr>
           <w:p>
             <w:r>
-              <w:t xml:space="preserve">Native </w:t>
+              <w:t xml:space="preserve">Good </w:t>
             </w:r>
           </w:p>
         </w:tc>
@@ -1339,7 +1327,7 @@
           </w:tcPr>
           <w:p>
             <w:r>
-              <w:t xml:space="preserve">Good</w:t>
+              <w:t xml:space="preserve">Excellent</w:t>
             </w:r>
           </w:p>
         </w:tc>
@@ -1372,7 +1360,7 @@
           </w:tcPr>
           <w:p>
             <w:r>
-              <w:t xml:space="preserve">Moderate</w:t>
+              <w:t xml:space="preserve">Excellent</w:t>
             </w:r>
           </w:p>
         </w:tc>
@@ -1382,7 +1370,7 @@
           </w:tcPr>
           <w:p>
             <w:r>
-              <w:t xml:space="preserve">Native </w:t>
+              <w:t xml:space="preserve">Good </w:t>
             </w:r>
           </w:p>
         </w:tc>
@@ -1392,7 +1380,7 @@
           </w:tcPr>
           <w:p>
             <w:r>
-              <w:t xml:space="preserve">Good</w:t>
+              <w:t xml:space="preserve">Excellent</w:t>
             </w:r>
           </w:p>
         </w:tc>
@@ -1425,7 +1413,7 @@
           </w:tcPr>
           <w:p>
             <w:r>
-              <w:t xml:space="preserve">Moderate</w:t>
+              <w:t xml:space="preserve">Excellent</w:t>
             </w:r>
           </w:p>
         </w:tc>
@@ -1435,7 +1423,7 @@
           </w:tcPr>
           <w:p>
             <w:r>
-              <w:t xml:space="preserve">Native</w:t>
+              <w:t xml:space="preserve">Good</w:t>
             </w:r>
           </w:p>
         </w:tc>
@@ -1445,7 +1433,7 @@
           </w:tcPr>
           <w:p>
             <w:r>
-              <w:t xml:space="preserve">Good</w:t>
+              <w:t xml:space="preserve">Excellent</w:t>
             </w:r>
           </w:p>
         </w:tc>
@@ -1742,7 +1730,7 @@
           </w:tcPr>
           <w:p>
             <w:r>
-              <w:t xml:space="preserve"> SSL</w:t>
+              <w:t xml:space="preserve"> BUSINESS&amp;DECISIONBENELUX</w:t>
             </w:r>
           </w:p>
         </w:tc>
@@ -1776,7 +1764,7 @@
           </w:tcPr>
           <w:p>
             <w:r>
-              <w:t>09/2020 - 02/2021</w:t>
+              <w:t xml:space="preserve">04/2021 - </w:t>
             </w:r>
           </w:p>
         </w:tc>
@@ -1810,7 +1798,7 @@
           </w:tcPr>
           <w:p>
             <w:r>
-              <w:t>INTERNSHIP</w:t>
+              <w:t>DATAOPS -CONSULTANT (INTERNSHIP)</w:t>
             </w:r>
           </w:p>
         </w:tc>
@@ -1850,7 +1838,7 @@
           </w:tcPr>
           <w:p>
             <w:r>
-              <w:t>Because SSL is a startup, Wout helped with building the ground on which they are still building. He made the template of how a flask micro service will look in the future and integrated them in a Kubernetes environment.</w:t>
+              <w:t>Three months internship. Studying and implementing Mimik edge technology to bring compute to the edge for smart cameras and running object detection models, accelerating compute and communication between devices</w:t>
             </w:r>
           </w:p>
         </w:tc>
@@ -1884,7 +1872,7 @@
           </w:tcPr>
           <w:p>
             <w:r>
-              <w:t>flask</w:t>
+              <w:t>Mimik</w:t>
             </w:r>
           </w:p>
         </w:tc>
@@ -1992,7 +1980,7 @@
           </w:tcPr>
           <w:p>
             <w:r>
-              <w:t xml:space="preserve"> UCLL</w:t>
+              <w:t xml:space="preserve"> INTEC BRUSSELS</w:t>
             </w:r>
           </w:p>
         </w:tc>
@@ -2014,7 +2002,7 @@
           </w:tcPr>
           <w:p>
             <w:r>
-              <w:t>09/2019 - 2/2020</w:t>
+              <w:t>01/2020 - 12/2022</w:t>
             </w:r>
           </w:p>
         </w:tc>
@@ -2036,7 +2024,7 @@
           </w:tcPr>
           <w:p>
             <w:r>
-              <w:t>ELIXIR/PHOENIX WEBSITE</w:t>
+              <w:t>JAVA DEVELOPER ICT</w:t>
             </w:r>
           </w:p>
         </w:tc>
@@ -2058,7 +2046,523 @@
           </w:tcPr>
           <w:p>
             <w:r>
-              <w:t>In this school project Wout made a website in Elixir with the Phoenix framework. He had already learned the basics of web, but in this project it was the first time he worked with a sophisticated framework.</w:t>
+              <w:t>OOP Development of Restful applications in Python and Java, basic SQL, Springboot, Hibernate, Maven, JPA, TravisCI, CircleCI, Heroku. Working with Scrum methodology using Jira Software.</w:t>
+            </w:r>
+          </w:p>
+        </w:tc>
+      </w:tr>
+      <w:tr>
+        <w:tc>
+          <w:tcPr>
+            <w:tcW w:type="dxa" w:w="1606"/>
+          </w:tcPr>
+          <w:p>
+            <w:r>
+              <w:t>Tools</w:t>
+            </w:r>
+          </w:p>
+        </w:tc>
+        <w:tc>
+          <w:tcPr>
+            <w:tcW w:type="dxa" w:w="6697"/>
+          </w:tcPr>
+          <w:p>
+            <w:r>
+              <w:t>Java, SQL, CircleCI</w:t>
+            </w:r>
+          </w:p>
+        </w:tc>
+      </w:tr>
+      <w:tr>
+        <w:tc>
+          <w:tcPr>
+            <w:tcW w:type="dxa" w:w="1606"/>
+          </w:tcPr>
+          <w:p>
+            <w:r>
+              <w:t>Environment</w:t>
+            </w:r>
+          </w:p>
+        </w:tc>
+        <w:tc>
+          <w:tcPr>
+            <w:tcW w:type="dxa" w:w="6697"/>
+          </w:tcPr>
+          <w:p>
+            <w:r/>
+          </w:p>
+        </w:tc>
+      </w:tr>
+      <w:tr>
+        <w:tc>
+          <w:tcPr>
+            <w:tcW w:type="dxa" w:w="1606"/>
+          </w:tcPr>
+          <w:p>
+            <w:r>
+              <w:t>Methodology</w:t>
+            </w:r>
+          </w:p>
+        </w:tc>
+        <w:tc>
+          <w:tcPr>
+            <w:tcW w:type="dxa" w:w="6697"/>
+          </w:tcPr>
+          <w:p>
+            <w:r>
+              <w:t>Scrum</w:t>
+            </w:r>
+          </w:p>
+        </w:tc>
+      </w:tr>
+      <w:tr>
+        <w:tc>
+          <w:tcPr>
+            <w:tcW w:type="dxa" w:w="1606"/>
+          </w:tcPr>
+          <w:p>
+            <w:r>
+              <w:t>Company</w:t>
+            </w:r>
+          </w:p>
+        </w:tc>
+        <w:tc>
+          <w:tcPr>
+            <w:tcW w:type="dxa" w:w="6697"/>
+          </w:tcPr>
+          <w:p>
+            <w:r>
+              <w:t>Solita</w:t>
+            </w:r>
+          </w:p>
+        </w:tc>
+      </w:tr>
+      <w:tr>
+        <w:tc>
+          <w:tcPr>
+            <w:tcW w:type="dxa" w:w="1606"/>
+          </w:tcPr>
+          <w:p>
+            <w:r>
+              <w:t>Client</w:t>
+            </w:r>
+          </w:p>
+        </w:tc>
+        <w:tc>
+          <w:tcPr>
+            <w:tcW w:type="dxa" w:w="6697"/>
+          </w:tcPr>
+          <w:p>
+            <w:r>
+              <w:t xml:space="preserve"> WINEHOUSE OSTERIA</w:t>
+            </w:r>
+          </w:p>
+        </w:tc>
+      </w:tr>
+      <w:tr>
+        <w:tc>
+          <w:tcPr>
+            <w:tcW w:type="dxa" w:w="1606"/>
+          </w:tcPr>
+          <w:p>
+            <w:r>
+              <w:t>Period</w:t>
+            </w:r>
+          </w:p>
+        </w:tc>
+        <w:tc>
+          <w:tcPr>
+            <w:tcW w:type="dxa" w:w="6697"/>
+          </w:tcPr>
+          <w:p>
+            <w:r>
+              <w:t>01/2020 - 12/2021</w:t>
+            </w:r>
+          </w:p>
+        </w:tc>
+      </w:tr>
+      <w:tr>
+        <w:tc>
+          <w:tcPr>
+            <w:tcW w:type="dxa" w:w="1606"/>
+          </w:tcPr>
+          <w:p>
+            <w:r>
+              <w:t>Role</w:t>
+            </w:r>
+          </w:p>
+        </w:tc>
+        <w:tc>
+          <w:tcPr>
+            <w:tcW w:type="dxa" w:w="6697"/>
+          </w:tcPr>
+          <w:p>
+            <w:r>
+              <w:t>DINING ROOM MANAGER</w:t>
+            </w:r>
+          </w:p>
+        </w:tc>
+      </w:tr>
+      <w:tr>
+        <w:tc>
+          <w:tcPr>
+            <w:tcW w:type="dxa" w:w="1606"/>
+          </w:tcPr>
+          <w:p>
+            <w:r>
+              <w:t>Tasks</w:t>
+            </w:r>
+          </w:p>
+        </w:tc>
+        <w:tc>
+          <w:tcPr>
+            <w:tcW w:type="dxa" w:w="6697"/>
+          </w:tcPr>
+          <w:p>
+            <w:r>
+              <w:t>Sales, management, and accountancy.</w:t>
+            </w:r>
+          </w:p>
+        </w:tc>
+      </w:tr>
+      <w:tr>
+        <w:tc>
+          <w:tcPr>
+            <w:tcW w:type="dxa" w:w="1606"/>
+          </w:tcPr>
+          <w:p>
+            <w:r>
+              <w:t>Tools</w:t>
+            </w:r>
+          </w:p>
+        </w:tc>
+        <w:tc>
+          <w:tcPr>
+            <w:tcW w:type="dxa" w:w="6697"/>
+          </w:tcPr>
+          <w:p>
+            <w:r/>
+          </w:p>
+        </w:tc>
+      </w:tr>
+      <w:tr>
+        <w:tc>
+          <w:tcPr>
+            <w:tcW w:type="dxa" w:w="1606"/>
+          </w:tcPr>
+          <w:p>
+            <w:r>
+              <w:t>Environment</w:t>
+            </w:r>
+          </w:p>
+        </w:tc>
+        <w:tc>
+          <w:tcPr>
+            <w:tcW w:type="dxa" w:w="6697"/>
+          </w:tcPr>
+          <w:p>
+            <w:r/>
+          </w:p>
+        </w:tc>
+      </w:tr>
+      <w:tr>
+        <w:tc>
+          <w:tcPr>
+            <w:tcW w:type="dxa" w:w="1606"/>
+          </w:tcPr>
+          <w:p>
+            <w:r>
+              <w:t>Methodology</w:t>
+            </w:r>
+          </w:p>
+        </w:tc>
+        <w:tc>
+          <w:tcPr>
+            <w:tcW w:type="dxa" w:w="6697"/>
+          </w:tcPr>
+          <w:p>
+            <w:r/>
+          </w:p>
+        </w:tc>
+      </w:tr>
+      <w:tr>
+        <w:tc>
+          <w:tcPr>
+            <w:tcW w:type="dxa" w:w="1606"/>
+          </w:tcPr>
+          <w:p>
+            <w:r>
+              <w:t>Company</w:t>
+            </w:r>
+          </w:p>
+        </w:tc>
+        <w:tc>
+          <w:tcPr>
+            <w:tcW w:type="dxa" w:w="6697"/>
+          </w:tcPr>
+          <w:p>
+            <w:r>
+              <w:t>Solita</w:t>
+            </w:r>
+          </w:p>
+        </w:tc>
+      </w:tr>
+      <w:tr>
+        <w:tc>
+          <w:tcPr>
+            <w:tcW w:type="dxa" w:w="1606"/>
+          </w:tcPr>
+          <w:p>
+            <w:r>
+              <w:t>Client</w:t>
+            </w:r>
+          </w:p>
+        </w:tc>
+        <w:tc>
+          <w:tcPr>
+            <w:tcW w:type="dxa" w:w="6697"/>
+          </w:tcPr>
+          <w:p>
+            <w:r>
+              <w:t xml:space="preserve"> TELEFONICA</w:t>
+            </w:r>
+          </w:p>
+        </w:tc>
+      </w:tr>
+      <w:tr>
+        <w:tc>
+          <w:tcPr>
+            <w:tcW w:type="dxa" w:w="1606"/>
+          </w:tcPr>
+          <w:p>
+            <w:r>
+              <w:t>Period</w:t>
+            </w:r>
+          </w:p>
+        </w:tc>
+        <w:tc>
+          <w:tcPr>
+            <w:tcW w:type="dxa" w:w="6697"/>
+          </w:tcPr>
+          <w:p>
+            <w:r>
+              <w:t>01/2018 - 12/2018</w:t>
+            </w:r>
+          </w:p>
+        </w:tc>
+      </w:tr>
+      <w:tr>
+        <w:tc>
+          <w:tcPr>
+            <w:tcW w:type="dxa" w:w="1606"/>
+          </w:tcPr>
+          <w:p>
+            <w:r>
+              <w:t>Role</w:t>
+            </w:r>
+          </w:p>
+        </w:tc>
+        <w:tc>
+          <w:tcPr>
+            <w:tcW w:type="dxa" w:w="6697"/>
+          </w:tcPr>
+          <w:p>
+            <w:r>
+              <w:t>BIG DATA FOR BUSINESS DIPLOMA</w:t>
+            </w:r>
+          </w:p>
+        </w:tc>
+      </w:tr>
+      <w:tr>
+        <w:tc>
+          <w:tcPr>
+            <w:tcW w:type="dxa" w:w="1606"/>
+          </w:tcPr>
+          <w:p>
+            <w:r>
+              <w:t>Tasks</w:t>
+            </w:r>
+          </w:p>
+        </w:tc>
+        <w:tc>
+          <w:tcPr>
+            <w:tcW w:type="dxa" w:w="6697"/>
+          </w:tcPr>
+          <w:p>
+            <w:r>
+              <w:t>Basic understanding of digital transformation to leverage the data to accomplish business needs. Understanding Hadoop, Tableau, Carto, and other elements in a Big Data Architecture.</w:t>
+            </w:r>
+          </w:p>
+        </w:tc>
+      </w:tr>
+      <w:tr>
+        <w:tc>
+          <w:tcPr>
+            <w:tcW w:type="dxa" w:w="1606"/>
+          </w:tcPr>
+          <w:p>
+            <w:r>
+              <w:t>Tools</w:t>
+            </w:r>
+          </w:p>
+        </w:tc>
+        <w:tc>
+          <w:tcPr>
+            <w:tcW w:type="dxa" w:w="6697"/>
+          </w:tcPr>
+          <w:p>
+            <w:r>
+              <w:t>Hadoop, Tableau</w:t>
+            </w:r>
+          </w:p>
+        </w:tc>
+      </w:tr>
+      <w:tr>
+        <w:tc>
+          <w:tcPr>
+            <w:tcW w:type="dxa" w:w="1606"/>
+          </w:tcPr>
+          <w:p>
+            <w:r>
+              <w:t>Environment</w:t>
+            </w:r>
+          </w:p>
+        </w:tc>
+        <w:tc>
+          <w:tcPr>
+            <w:tcW w:type="dxa" w:w="6697"/>
+          </w:tcPr>
+          <w:p>
+            <w:r/>
+          </w:p>
+        </w:tc>
+      </w:tr>
+      <w:tr>
+        <w:tc>
+          <w:tcPr>
+            <w:tcW w:type="dxa" w:w="1606"/>
+          </w:tcPr>
+          <w:p>
+            <w:r>
+              <w:t>Methodology</w:t>
+            </w:r>
+          </w:p>
+        </w:tc>
+        <w:tc>
+          <w:tcPr>
+            <w:tcW w:type="dxa" w:w="6697"/>
+          </w:tcPr>
+          <w:p>
+            <w:r/>
+          </w:p>
+        </w:tc>
+      </w:tr>
+      <w:tr>
+        <w:tc>
+          <w:tcPr>
+            <w:tcW w:type="dxa" w:w="1606"/>
+          </w:tcPr>
+          <w:p>
+            <w:r>
+              <w:t>Company</w:t>
+            </w:r>
+          </w:p>
+        </w:tc>
+        <w:tc>
+          <w:tcPr>
+            <w:tcW w:type="dxa" w:w="6697"/>
+          </w:tcPr>
+          <w:p>
+            <w:r>
+              <w:t>Solita</w:t>
+            </w:r>
+          </w:p>
+        </w:tc>
+      </w:tr>
+      <w:tr>
+        <w:tc>
+          <w:tcPr>
+            <w:tcW w:type="dxa" w:w="1606"/>
+          </w:tcPr>
+          <w:p>
+            <w:r>
+              <w:t>Client</w:t>
+            </w:r>
+          </w:p>
+        </w:tc>
+        <w:tc>
+          <w:tcPr>
+            <w:tcW w:type="dxa" w:w="6697"/>
+          </w:tcPr>
+          <w:p>
+            <w:r>
+              <w:t xml:space="preserve"> AT&amp;T DIRECTV</w:t>
+            </w:r>
+          </w:p>
+        </w:tc>
+      </w:tr>
+      <w:tr>
+        <w:tc>
+          <w:tcPr>
+            <w:tcW w:type="dxa" w:w="1606"/>
+          </w:tcPr>
+          <w:p>
+            <w:r>
+              <w:t>Period</w:t>
+            </w:r>
+          </w:p>
+        </w:tc>
+        <w:tc>
+          <w:tcPr>
+            <w:tcW w:type="dxa" w:w="6697"/>
+          </w:tcPr>
+          <w:p>
+            <w:r>
+              <w:t>01/2018 - 12/2019</w:t>
+            </w:r>
+          </w:p>
+        </w:tc>
+      </w:tr>
+      <w:tr>
+        <w:tc>
+          <w:tcPr>
+            <w:tcW w:type="dxa" w:w="1606"/>
+          </w:tcPr>
+          <w:p>
+            <w:r>
+              <w:t>Role</w:t>
+            </w:r>
+          </w:p>
+        </w:tc>
+        <w:tc>
+          <w:tcPr>
+            <w:tcW w:type="dxa" w:w="6697"/>
+          </w:tcPr>
+          <w:p>
+            <w:r>
+              <w:t>TRANSMISSION CONTROL TECHNICIAN</w:t>
+            </w:r>
+          </w:p>
+        </w:tc>
+      </w:tr>
+      <w:tr>
+        <w:tc>
+          <w:tcPr>
+            <w:tcW w:type="dxa" w:w="1606"/>
+          </w:tcPr>
+          <w:p>
+            <w:r>
+              <w:t>Tasks</w:t>
+            </w:r>
+          </w:p>
+        </w:tc>
+        <w:tc>
+          <w:tcPr>
+            <w:tcW w:type="dxa" w:w="6697"/>
+          </w:tcPr>
+          <w:p>
+            <w:r>
+              <w:t>Procure of quality, update, maintenance of satellite transmission systems for tv channels and events in America</w:t>
             </w:r>
           </w:p>
         </w:tc>
@@ -2173,7 +2677,7 @@
                 <w:i/>
                 <w:color w:val="000000" w:themeColor="text1"/>
               </w:rPr>
-              <w:t xml:space="preserve">Insightful, Social, Direct communication</w:t>
+              <w:t xml:space="preserve">Data, Curious, Communicative, Team Player</w:t>
             </w:r>
           </w:p>
         </w:tc>
@@ -2230,39 +2734,43 @@
               </w:rPr>
               <w:t xml:space="preserve"/>
               <w:br/>
-              <w:t xml:space="preserve">WebMethods Basics 1 year</w:t>
+              <w:t xml:space="preserve">Java, Niveau: Good, Experience: 2 years</w:t>
               <w:br/>
               <w:t xml:space="preserve"/>
               <w:br/>
-              <w:t xml:space="preserve">WebMethods Basics 1 year</w:t>
+              <w:t xml:space="preserve">Java Good 2 years</w:t>
               <w:br/>
-              <w:t xml:space="preserve">GraphQL Moderate 1 year</w:t>
+              <w:t xml:space="preserve">.NET C, Niveau: Good, Experience: 2 years</w:t>
               <w:br/>
-              <w:t xml:space="preserve">Protocols (HTTP, REST, SOAP, FTP) Moderate 3 years</w:t>
+              <w:t xml:space="preserve">Assembler, Niveau: Moderate, Experience: 1 year</w:t>
               <w:br/>
-              <w:t xml:space="preserve">Data formats (JSON, XML, JMS) Moderate 2 years</w:t>
+              <w:t xml:space="preserve">Python, Niveau: Good, Experience: 2 years</w:t>
               <w:br/>
-              <w:t xml:space="preserve">RabbitMQ Moderate 1 year</w:t>
+              <w:t xml:space="preserve">Linux/UNIX, Niveau: Moderate, Experience: 3 years</w:t>
               <w:br/>
-              <w:t xml:space="preserve">SQL Good 3 years</w:t>
+              <w:t xml:space="preserve">Docker, Niveau: Good, Experience: 2 years</w:t>
               <w:br/>
-              <w:t xml:space="preserve">Python Good 2 years</w:t>
+              <w:t xml:space="preserve">CircleCI, Niveau: Moderate, Experience: 3 years</w:t>
               <w:br/>
-              <w:t xml:space="preserve">Java Good 3 years</w:t>
+              <w:t xml:space="preserve">CI / CD, Niveau: Good, Experience: 3 years</w:t>
               <w:br/>
-              <w:t xml:space="preserve">Elixir Basics 1 year</w:t>
+              <w:t xml:space="preserve">Machine Learning, Niveau: Moderate, Experience: 3 years</w:t>
               <w:br/>
-              <w:t xml:space="preserve">Relational data models Moderate 2 years</w:t>
+              <w:t xml:space="preserve">Deep learning, Niveau: Good, Experience: 2 years</w:t>
               <w:br/>
-              <w:t xml:space="preserve">HTML + CSS + Javascript Moderate 2 years</w:t>
+              <w:t xml:space="preserve">Natural Language Processing (NLP), Niveau: Moderate, Experience: 3 years</w:t>
               <w:br/>
-              <w:t xml:space="preserve">Process Modelling (BPMN) Basics 1 year</w:t>
+              <w:t xml:space="preserve">Computer Vision, Niveau: Good, Experience: 2 years</w:t>
               <w:br/>
-              <w:t xml:space="preserve">Postman Rest Client Moderate 2 years</w:t>
+              <w:t xml:space="preserve">MySQL, Niveau: Moderate, Experience: 3 years</w:t>
               <w:br/>
-              <w:t xml:space="preserve">MuleSoft Basics 1 year</w:t>
+              <w:t xml:space="preserve">SQL, Niveau: Good, Experience: 3 years</w:t>
               <w:br/>
-              <w:t xml:space="preserve">Swagger Basics 1 year</w:t>
+              <w:t xml:space="preserve">Data mining, Niveau: Moderate, Experience: 3 years</w:t>
+              <w:br/>
+              <w:t xml:space="preserve">Data Analysis, Niveau: Moderate, Experience: 2 years</w:t>
+              <w:br/>
+              <w:t xml:space="preserve">Data Visualisation, Niveau: Moderate, Experience: 2 years</w:t>
               <w:br/>
               <w:t xml:space="preserve"/>
             </w:r>

</xml_diff>

<commit_message>
Next button added and circular sesion
</commit_message>
<xml_diff>
--- a/backend/assets/templates/filled_template.docx
+++ b/backend/assets/templates/filled_template.docx
@@ -1134,13 +1134,67 @@
             <w:r>
               <w:t xml:space="preserve">6/2024 - MULESOFT CERTIFIED DEVELOPER - LEVEL 1  MULESOFT</w:t>
               <w:br/>
+              <w:t xml:space="preserve">This certification validates that a developer has the required knowledge and skills to</w:t>
+              <w:br/>
+              <w:t xml:space="preserve">design, build, test and debug, deploy, and manage basic APIs and integrations: moving</w:t>
+              <w:br/>
+              <w:t xml:space="preserve">from Anypoint Platform to Anypoint Studio and back</w:t>
+              <w:br/>
+              <w:t xml:space="preserve"/>
+              <w:br/>
+              <w:t xml:space="preserve"> - SOLITA DATA ACADEMY  SOLITA</w:t>
+              <w:br/>
+              <w:t xml:space="preserve">This certificate was obtained by following the internal Data Academy track at Solita.</w:t>
+              <w:br/>
+              <w:t xml:space="preserve">This provides participants with a large amount of trainings using different technologies</w:t>
+              <w:br/>
+              <w:t xml:space="preserve">and concepts which are commonly used in the data field. In addition, participants</w:t>
+              <w:br/>
+              <w:t xml:space="preserve">were trained on their soft skills with a focus on consultancy services. Upon obtaining</w:t>
+              <w:br/>
+              <w:t xml:space="preserve">this certificate, the participant is able to understand the big picture, describe major</w:t>
+              <w:br/>
+              <w:t xml:space="preserve">components of modern data platforms and has obtained practical knowledge of the</w:t>
+              <w:br/>
+              <w:t xml:space="preserve">work of a data consultant. Keywords: SQL, Python, Data Platforms, Data Architecture,</w:t>
+              <w:br/>
+              <w:t xml:space="preserve">Data Modelling, Agile, Snowflake, Agile Data Engine.</w:t>
+              <w:br/>
+              <w:t xml:space="preserve"/>
+              <w:br/>
               <w:t xml:space="preserve">4/2024 - DELL BOOMI PROFESSIONAL DEVELOPER  DELL BOOMI</w:t>
               <w:br/>
+              <w:t xml:space="preserve">Certification validates the experience and knowledge about Boomi foundations to</w:t>
+              <w:br/>
+              <w:t xml:space="preserve">master complex scenarios. Core competencies related to AtomSphere and Boomi</w:t>
+              <w:br/>
+              <w:t xml:space="preserve">Documents, design, deploy, and debug complex web service integration processes</w:t>
+              <w:br/>
+              <w:t xml:space="preserve"/>
+              <w:br/>
               <w:t xml:space="preserve">3/2022 - AZURE FUNDAMENTALS  MICROSOFT AZURE</w:t>
               <w:br/>
+              <w:t xml:space="preserve">This certification validates knowledge of cloud services and how those services are provided with Azure. Candidates should be able to demonstrate a fundamental knowledge</w:t>
+              <w:br/>
+              <w:t xml:space="preserve">of cloud concepts, along with Azure services, workloads, security, privacy, pricing, and</w:t>
+              <w:br/>
+              <w:t xml:space="preserve">support.</w:t>
+              <w:br/>
+              <w:t xml:space="preserve"/>
+              <w:br/>
               <w:t xml:space="preserve">1/2024 - GOOGLE CLOUD CERTIFIED - PROFESSIONAL DATA ENGINEER  GOOGLE</w:t>
               <w:br/>
               <w:t xml:space="preserve">CLOUD</w:t>
+              <w:br/>
+              <w:t xml:space="preserve">Data-driven decision-making by collecting, transforming, and publishing data. Design,</w:t>
+              <w:br/>
+              <w:t xml:space="preserve">build, operationalize, secure, and monitor data processing systems with a particular</w:t>
+              <w:br/>
+              <w:t xml:space="preserve">emphasis on security and compliance; scalability and efficiency; reliability and fidelity;</w:t>
+              <w:br/>
+              <w:t xml:space="preserve">and flexibility and portability. Leverage, deploy, and continuously train pre-existing</w:t>
+              <w:br/>
+              <w:t xml:space="preserve">machine learning models.</w:t>
               <w:br/>
               <w:t xml:space="preserve"/>
               <w:br/>
@@ -1730,7 +1784,7 @@
           </w:tcPr>
           <w:p>
             <w:r>
-              <w:t xml:space="preserve"> BUSINESS&amp;DECISIONBENELUX</w:t>
+              <w:t xml:space="preserve"> SOLITA INTERNAL</w:t>
             </w:r>
           </w:p>
         </w:tc>
@@ -1764,7 +1818,7 @@
           </w:tcPr>
           <w:p>
             <w:r>
-              <w:t xml:space="preserve">04/2021 - </w:t>
+              <w:t>5/2022 - 5/2022</w:t>
             </w:r>
           </w:p>
         </w:tc>
@@ -1798,7 +1852,7 @@
           </w:tcPr>
           <w:p>
             <w:r>
-              <w:t>DATAOPS -CONSULTANT (INTERNSHIP)</w:t>
+              <w:t>DABASE MIGRATION - EXAM SIMULATOR</w:t>
             </w:r>
           </w:p>
         </w:tc>
@@ -1838,7 +1892,7 @@
           </w:tcPr>
           <w:p>
             <w:r>
-              <w:t>Three months internship. Studying and implementing Mimik edge technology to bring compute to the edge for smart cameras and running object detection models, accelerating compute and communication between devices</w:t>
+              <w:t>Migration of data from exam simulator from old to new Database transforming, Flask, cleaning and updating the data to match the new Data Models implemented for the new application version. Technologies: Python, Git, SQL, Microsoft Azure SQL Databases</w:t>
             </w:r>
           </w:p>
         </w:tc>
@@ -1872,7 +1926,7 @@
           </w:tcPr>
           <w:p>
             <w:r>
-              <w:t>Mimik</w:t>
+              <w:t>Flask, Git, SQL, Azure</w:t>
             </w:r>
           </w:p>
         </w:tc>
@@ -1980,7 +2034,7 @@
           </w:tcPr>
           <w:p>
             <w:r>
-              <w:t xml:space="preserve"> INTEC BRUSSELS</w:t>
+              <w:t xml:space="preserve"> BECODE - FEENPOP</w:t>
             </w:r>
           </w:p>
         </w:tc>
@@ -2002,7 +2056,7 @@
           </w:tcPr>
           <w:p>
             <w:r>
-              <w:t>01/2020 - 12/2022</w:t>
+              <w:t>9/2021 - 9/2021</w:t>
             </w:r>
           </w:p>
         </w:tc>
@@ -2024,7 +2078,7 @@
           </w:tcPr>
           <w:p>
             <w:r>
-              <w:t>JAVA DEVELOPER ICT</w:t>
+              <w:t>DATA ANONYMIZATION</w:t>
             </w:r>
           </w:p>
         </w:tc>
@@ -2046,7 +2100,7 @@
           </w:tcPr>
           <w:p>
             <w:r>
-              <w:t>OOP Development of Restful applications in Python and Java, basic SQL, Springboot, Hibernate, Maven, JPA, TravisCI, CircleCI, Heroku. Working with Scrum methodology using Jira Software.</w:t>
+              <w:t>Data Anonymatizator App to encrypth and anonymaize confidential from SQL Databases from FeenPOP. Technologies: Python, Git, Streamlit , Threading, Mathematics, SQL, Pandas</w:t>
             </w:r>
           </w:p>
         </w:tc>
@@ -2068,7 +2122,7 @@
           </w:tcPr>
           <w:p>
             <w:r>
-              <w:t>Java, SQL, CircleCI</w:t>
+              <w:t>SQL, Git, Streamlit, Threading, Pandas</w:t>
             </w:r>
           </w:p>
         </w:tc>
@@ -2109,9 +2163,7 @@
             <w:tcW w:type="dxa" w:w="6697"/>
           </w:tcPr>
           <w:p>
-            <w:r>
-              <w:t>Scrum</w:t>
-            </w:r>
+            <w:r/>
           </w:p>
         </w:tc>
       </w:tr>
@@ -2154,7 +2206,7 @@
           </w:tcPr>
           <w:p>
             <w:r>
-              <w:t xml:space="preserve"> WINEHOUSE OSTERIA</w:t>
+              <w:t xml:space="preserve"> BECODE</w:t>
             </w:r>
           </w:p>
         </w:tc>
@@ -2176,7 +2228,7 @@
           </w:tcPr>
           <w:p>
             <w:r>
-              <w:t>01/2020 - 12/2021</w:t>
+              <w:t>6/2021 - 8/2021</w:t>
             </w:r>
           </w:p>
         </w:tc>
@@ -2198,7 +2250,7 @@
           </w:tcPr>
           <w:p>
             <w:r>
-              <w:t>DINING ROOM MANAGER</w:t>
+              <w:t>BELGIUM REAL STATE PREDICTION API</w:t>
             </w:r>
           </w:p>
         </w:tc>
@@ -2220,7 +2272,7 @@
           </w:tcPr>
           <w:p>
             <w:r>
-              <w:t>Sales, management, and accountancy.</w:t>
+              <w:t>The API coded in python to return the predicted price of a properties in Belgium, based on data scrapped from Immoweb from 2021. For the predictions a Linear regression was put in place to compute the relationship between several characteristics found on the sell announcement to estimate of the asking price is made. The accuracy of the model is pf 85%, which means that there is always a possibility for outliers (less then 15 %). This API has been deployed with heroku under the url: https://api-ie-predictions.herokuapp.com/ Technologies: Python, Tensorflow, PyTorch, Git, Scikit-learn, Pandas, Selenium, BeutifulSoup, HTML, Heroku</w:t>
             </w:r>
           </w:p>
         </w:tc>
@@ -2241,6 +2293,28 @@
             <w:tcW w:type="dxa" w:w="6697"/>
           </w:tcPr>
           <w:p>
+            <w:r>
+              <w:t>Tensorflow, PyTorch, Git, Scikit-learn, Pandas</w:t>
+            </w:r>
+          </w:p>
+        </w:tc>
+      </w:tr>
+      <w:tr>
+        <w:tc>
+          <w:tcPr>
+            <w:tcW w:type="dxa" w:w="1606"/>
+          </w:tcPr>
+          <w:p>
+            <w:r>
+              <w:t>Environment</w:t>
+            </w:r>
+          </w:p>
+        </w:tc>
+        <w:tc>
+          <w:tcPr>
+            <w:tcW w:type="dxa" w:w="6697"/>
+          </w:tcPr>
+          <w:p>
             <w:r/>
           </w:p>
         </w:tc>
@@ -2252,6 +2326,158 @@
           </w:tcPr>
           <w:p>
             <w:r>
+              <w:t>Methodology</w:t>
+            </w:r>
+          </w:p>
+        </w:tc>
+        <w:tc>
+          <w:tcPr>
+            <w:tcW w:type="dxa" w:w="6697"/>
+          </w:tcPr>
+          <w:p>
+            <w:r/>
+          </w:p>
+        </w:tc>
+      </w:tr>
+      <w:tr>
+        <w:tc>
+          <w:tcPr>
+            <w:tcW w:type="dxa" w:w="1606"/>
+          </w:tcPr>
+          <w:p>
+            <w:r>
+              <w:t>Company</w:t>
+            </w:r>
+          </w:p>
+        </w:tc>
+        <w:tc>
+          <w:tcPr>
+            <w:tcW w:type="dxa" w:w="6697"/>
+          </w:tcPr>
+          <w:p>
+            <w:r>
+              <w:t>Solita</w:t>
+            </w:r>
+          </w:p>
+        </w:tc>
+      </w:tr>
+      <w:tr>
+        <w:tc>
+          <w:tcPr>
+            <w:tcW w:type="dxa" w:w="1606"/>
+          </w:tcPr>
+          <w:p>
+            <w:r>
+              <w:t>Client</w:t>
+            </w:r>
+          </w:p>
+        </w:tc>
+        <w:tc>
+          <w:tcPr>
+            <w:tcW w:type="dxa" w:w="6697"/>
+          </w:tcPr>
+          <w:p>
+            <w:r>
+              <w:t xml:space="preserve"> BECODE</w:t>
+            </w:r>
+          </w:p>
+        </w:tc>
+      </w:tr>
+      <w:tr>
+        <w:tc>
+          <w:tcPr>
+            <w:tcW w:type="dxa" w:w="1606"/>
+          </w:tcPr>
+          <w:p>
+            <w:r>
+              <w:t>Period</w:t>
+            </w:r>
+          </w:p>
+        </w:tc>
+        <w:tc>
+          <w:tcPr>
+            <w:tcW w:type="dxa" w:w="6697"/>
+          </w:tcPr>
+          <w:p>
+            <w:r>
+              <w:t xml:space="preserve">5/2021 - </w:t>
+            </w:r>
+          </w:p>
+        </w:tc>
+      </w:tr>
+      <w:tr>
+        <w:tc>
+          <w:tcPr>
+            <w:tcW w:type="dxa" w:w="1606"/>
+          </w:tcPr>
+          <w:p>
+            <w:r>
+              <w:t>Role</w:t>
+            </w:r>
+          </w:p>
+        </w:tc>
+        <w:tc>
+          <w:tcPr>
+            <w:tcW w:type="dxa" w:w="6697"/>
+          </w:tcPr>
+          <w:p>
+            <w:r>
+              <w:t>3D HOUSES VIEWER</w:t>
+            </w:r>
+          </w:p>
+        </w:tc>
+      </w:tr>
+      <w:tr>
+        <w:tc>
+          <w:tcPr>
+            <w:tcW w:type="dxa" w:w="1606"/>
+          </w:tcPr>
+          <w:p>
+            <w:r>
+              <w:t>Tasks</w:t>
+            </w:r>
+          </w:p>
+        </w:tc>
+        <w:tc>
+          <w:tcPr>
+            <w:tcW w:type="dxa" w:w="6697"/>
+          </w:tcPr>
+          <w:p>
+            <w:r>
+              <w:t>Application coded in python to plot a house in 3D given an address. The data was collected crossing data from LIDAR satelites from Vlaanderen Overheid services and metadata, and geographical data obtained from the address through API’s servies. Technologies: Python, Git, API’s requests, Pandas, Pillow, matplotlib.</w:t>
+            </w:r>
+          </w:p>
+        </w:tc>
+      </w:tr>
+      <w:tr>
+        <w:tc>
+          <w:tcPr>
+            <w:tcW w:type="dxa" w:w="1606"/>
+          </w:tcPr>
+          <w:p>
+            <w:r>
+              <w:t>Tools</w:t>
+            </w:r>
+          </w:p>
+        </w:tc>
+        <w:tc>
+          <w:tcPr>
+            <w:tcW w:type="dxa" w:w="6697"/>
+          </w:tcPr>
+          <w:p>
+            <w:r>
+              <w:t>Git, Pandas, Pillow, matplotlib</w:t>
+            </w:r>
+          </w:p>
+        </w:tc>
+      </w:tr>
+      <w:tr>
+        <w:tc>
+          <w:tcPr>
+            <w:tcW w:type="dxa" w:w="1606"/>
+          </w:tcPr>
+          <w:p>
+            <w:r>
               <w:t>Environment</w:t>
             </w:r>
           </w:p>
@@ -2324,7 +2550,7 @@
           </w:tcPr>
           <w:p>
             <w:r>
-              <w:t xml:space="preserve"> TELEFONICA</w:t>
+              <w:t xml:space="preserve"> BUSSINESS&amp;DECISION</w:t>
             </w:r>
           </w:p>
         </w:tc>
@@ -2346,7 +2572,7 @@
           </w:tcPr>
           <w:p>
             <w:r>
-              <w:t>01/2018 - 12/2018</w:t>
+              <w:t>11/2021 - 3/2022</w:t>
             </w:r>
           </w:p>
         </w:tc>
@@ -2368,7 +2594,7 @@
           </w:tcPr>
           <w:p>
             <w:r>
-              <w:t>BIG DATA FOR BUSINESS DIPLOMA</w:t>
+              <w:t>EDGE-COMPUTING IMAGE RECOGNITION NETWORK</w:t>
             </w:r>
           </w:p>
         </w:tc>
@@ -2390,7 +2616,7 @@
           </w:tcPr>
           <w:p>
             <w:r>
-              <w:t>Basic understanding of digital transformation to leverage the data to accomplish business needs. Understanding Hadoop, Tableau, Carto, and other elements in a Big Data Architecture.</w:t>
+              <w:t>Internship project. Create an internetless LAN network capable to enable communication between diferent devices exposing each one as an microservice. Two raspberries were used, first one as camera streaming service and the second as Image Recognition model host, and a phone used as endpoint to check the results of the recognition. Technologies: Python, RaspberryPi, Mimik, Yolov5, Tensorflow, MobileNetV2, RTPM</w:t>
             </w:r>
           </w:p>
         </w:tc>
@@ -2412,7 +2638,7 @@
           </w:tcPr>
           <w:p>
             <w:r>
-              <w:t>Hadoop, Tableau</w:t>
+              <w:t>RaspberryPi, Mimik, Yolov5, Tensorflow, MobileNetV2, RTPM</w:t>
             </w:r>
           </w:p>
         </w:tc>
@@ -2496,7 +2722,7 @@
           </w:tcPr>
           <w:p>
             <w:r>
-              <w:t xml:space="preserve"> AT&amp;T DIRECTV</w:t>
+              <w:t xml:space="preserve"> BECODE - FAKTION</w:t>
             </w:r>
           </w:p>
         </w:tc>
@@ -2518,7 +2744,7 @@
           </w:tcPr>
           <w:p>
             <w:r>
-              <w:t>01/2018 - 12/2019</w:t>
+              <w:t>10/2021 - 10/2021</w:t>
             </w:r>
           </w:p>
         </w:tc>
@@ -2540,7 +2766,7 @@
           </w:tcPr>
           <w:p>
             <w:r>
-              <w:t>TRANSMISSION CONTROL TECHNICIAN</w:t>
+              <w:t>RETAIL ANOMALY DETECTION</w:t>
             </w:r>
           </w:p>
         </w:tc>
@@ -2562,7 +2788,7 @@
           </w:tcPr>
           <w:p>
             <w:r>
-              <w:t>Procure of quality, update, maintenance of satellite transmission systems for tv channels and events in America</w:t>
+              <w:t>Application programmed in python to detect anomalies in manufacturing of dices. A Convolution Neuronal Network was trained to classify daces by its face, then a second process function computes the differences between a good manufactured one and the current one, being able to distinguish if the current dice had any anomaly or not. Technologies: Python, Git, CNN, OpenCv</w:t>
             </w:r>
           </w:p>
         </w:tc>
@@ -2583,7 +2809,181 @@
             <w:tcW w:type="dxa" w:w="6697"/>
           </w:tcPr>
           <w:p>
+            <w:r>
+              <w:t>Git</w:t>
+            </w:r>
+          </w:p>
+        </w:tc>
+      </w:tr>
+      <w:tr>
+        <w:tc>
+          <w:tcPr>
+            <w:tcW w:type="dxa" w:w="1606"/>
+          </w:tcPr>
+          <w:p>
+            <w:r>
+              <w:t>Environment</w:t>
+            </w:r>
+          </w:p>
+        </w:tc>
+        <w:tc>
+          <w:tcPr>
+            <w:tcW w:type="dxa" w:w="6697"/>
+          </w:tcPr>
+          <w:p>
             <w:r/>
+          </w:p>
+        </w:tc>
+      </w:tr>
+      <w:tr>
+        <w:tc>
+          <w:tcPr>
+            <w:tcW w:type="dxa" w:w="1606"/>
+          </w:tcPr>
+          <w:p>
+            <w:r>
+              <w:t>Methodology</w:t>
+            </w:r>
+          </w:p>
+        </w:tc>
+        <w:tc>
+          <w:tcPr>
+            <w:tcW w:type="dxa" w:w="6697"/>
+          </w:tcPr>
+          <w:p>
+            <w:r/>
+          </w:p>
+        </w:tc>
+      </w:tr>
+      <w:tr>
+        <w:tc>
+          <w:tcPr>
+            <w:tcW w:type="dxa" w:w="1606"/>
+          </w:tcPr>
+          <w:p>
+            <w:r>
+              <w:t>Company</w:t>
+            </w:r>
+          </w:p>
+        </w:tc>
+        <w:tc>
+          <w:tcPr>
+            <w:tcW w:type="dxa" w:w="6697"/>
+          </w:tcPr>
+          <w:p>
+            <w:r>
+              <w:t>Solita</w:t>
+            </w:r>
+          </w:p>
+        </w:tc>
+      </w:tr>
+      <w:tr>
+        <w:tc>
+          <w:tcPr>
+            <w:tcW w:type="dxa" w:w="1606"/>
+          </w:tcPr>
+          <w:p>
+            <w:r>
+              <w:t>Client</w:t>
+            </w:r>
+          </w:p>
+        </w:tc>
+        <w:tc>
+          <w:tcPr>
+            <w:tcW w:type="dxa" w:w="6697"/>
+          </w:tcPr>
+          <w:p>
+            <w:r>
+              <w:t xml:space="preserve"> BECODE</w:t>
+            </w:r>
+          </w:p>
+        </w:tc>
+      </w:tr>
+      <w:tr>
+        <w:tc>
+          <w:tcPr>
+            <w:tcW w:type="dxa" w:w="1606"/>
+          </w:tcPr>
+          <w:p>
+            <w:r>
+              <w:t>Period</w:t>
+            </w:r>
+          </w:p>
+        </w:tc>
+        <w:tc>
+          <w:tcPr>
+            <w:tcW w:type="dxa" w:w="6697"/>
+          </w:tcPr>
+          <w:p>
+            <w:r>
+              <w:t>10/2021 - 10/2021</w:t>
+            </w:r>
+          </w:p>
+        </w:tc>
+      </w:tr>
+      <w:tr>
+        <w:tc>
+          <w:tcPr>
+            <w:tcW w:type="dxa" w:w="1606"/>
+          </w:tcPr>
+          <w:p>
+            <w:r>
+              <w:t>Role</w:t>
+            </w:r>
+          </w:p>
+        </w:tc>
+        <w:tc>
+          <w:tcPr>
+            <w:tcW w:type="dxa" w:w="6697"/>
+          </w:tcPr>
+          <w:p>
+            <w:r>
+              <w:t>SIGNATURE RECOGNITION</w:t>
+            </w:r>
+          </w:p>
+        </w:tc>
+      </w:tr>
+      <w:tr>
+        <w:tc>
+          <w:tcPr>
+            <w:tcW w:type="dxa" w:w="1606"/>
+          </w:tcPr>
+          <w:p>
+            <w:r>
+              <w:t>Tasks</w:t>
+            </w:r>
+          </w:p>
+        </w:tc>
+        <w:tc>
+          <w:tcPr>
+            <w:tcW w:type="dxa" w:w="6697"/>
+          </w:tcPr>
+          <w:p>
+            <w:r>
+              <w:t>YOLOv5 model trained in python to detect signatures on documents, it was trained with annotated documents transformed to jpg and addapting their annotations from an .xml format to a .txt normalizing and transpolating the coordinates to the yolo format. Objective: extract signatures from documents to validate legitimacy. Technologies: Python, Git, Yolov5, XML</w:t>
+            </w:r>
+          </w:p>
+        </w:tc>
+      </w:tr>
+      <w:tr>
+        <w:tc>
+          <w:tcPr>
+            <w:tcW w:type="dxa" w:w="1606"/>
+          </w:tcPr>
+          <w:p>
+            <w:r>
+              <w:t>Tools</w:t>
+            </w:r>
+          </w:p>
+        </w:tc>
+        <w:tc>
+          <w:tcPr>
+            <w:tcW w:type="dxa" w:w="6697"/>
+          </w:tcPr>
+          <w:p>
+            <w:r>
+              <w:t>YOLOv5, Git, XML</w:t>
+            </w:r>
           </w:p>
         </w:tc>
       </w:tr>
@@ -2740,37 +3140,49 @@
               <w:br/>
               <w:t xml:space="preserve">Java Good 2 years</w:t>
               <w:br/>
-              <w:t xml:space="preserve">.NET C, Niveau: Good, Experience: 2 years</w:t>
-              <w:br/>
               <w:t xml:space="preserve">Assembler, Niveau: Moderate, Experience: 1 year</w:t>
               <w:br/>
+              <w:t xml:space="preserve">Linux/UNIX, Niveau: Moderate, Experience: 3 years</w:t>
+              <w:br/>
+              <w:t xml:space="preserve">Docker, Niveau: Good, Experience: 2 years</w:t>
+              <w:br/>
+              <w:t xml:space="preserve">CircleCI, Niveau: Moderate, Experience: 3 years</w:t>
+              <w:br/>
+              <w:t xml:space="preserve">CI / CD, Niveau: Good, Experience: 3 years</w:t>
+              <w:br/>
+              <w:t xml:space="preserve">Machine Learning, Niveau: Moderate, Experience: 3 years</w:t>
+              <w:br/>
+              <w:t xml:space="preserve">Deep learning, Niveau: Good, Experience: 2 years</w:t>
+              <w:br/>
+              <w:t xml:space="preserve">Natural Language Processing (NLP), Niveau: Moderate, Experience: 3 years</w:t>
+              <w:br/>
+              <w:t xml:space="preserve">Computer Vision, Niveau: Good, Experience: 2 years</w:t>
+              <w:br/>
+              <w:t xml:space="preserve">MySQL, Niveau: Moderate, Experience: 3 years</w:t>
+              <w:br/>
+              <w:t xml:space="preserve">Data Analysis, Niveau: Moderate, Experience: 2 years</w:t>
+              <w:br/>
               <w:t xml:space="preserve">Python, Niveau: Good, Experience: 2 years</w:t>
               <w:br/>
-              <w:t xml:space="preserve">Linux/UNIX, Niveau: Moderate, Experience: 3 years</w:t>
-              <w:br/>
-              <w:t xml:space="preserve">Docker, Niveau: Good, Experience: 2 years</w:t>
-              <w:br/>
-              <w:t xml:space="preserve">CircleCI, Niveau: Moderate, Experience: 3 years</w:t>
-              <w:br/>
-              <w:t xml:space="preserve">CI / CD, Niveau: Good, Experience: 3 years</w:t>
-              <w:br/>
-              <w:t xml:space="preserve">Machine Learning, Niveau: Moderate, Experience: 3 years</w:t>
-              <w:br/>
-              <w:t xml:space="preserve">Deep learning, Niveau: Good, Experience: 2 years</w:t>
-              <w:br/>
-              <w:t xml:space="preserve">Natural Language Processing (NLP), Niveau: Moderate, Experience: 3 years</w:t>
-              <w:br/>
-              <w:t xml:space="preserve">Computer Vision, Niveau: Good, Experience: 2 years</w:t>
-              <w:br/>
-              <w:t xml:space="preserve">MySQL, Niveau: Moderate, Experience: 3 years</w:t>
-              <w:br/>
-              <w:t xml:space="preserve">SQL, Niveau: Good, Experience: 3 years</w:t>
-              <w:br/>
-              <w:t xml:space="preserve">Data mining, Niveau: Moderate, Experience: 3 years</w:t>
-              <w:br/>
-              <w:t xml:space="preserve">Data Analysis, Niveau: Moderate, Experience: 2 years</w:t>
-              <w:br/>
-              <w:t xml:space="preserve">Data Visualisation, Niveau: Moderate, Experience: 2 years</w:t>
+              <w:t xml:space="preserve">Data mining, Niveau: Good, Experience: 3 years</w:t>
+              <w:br/>
+              <w:t xml:space="preserve">Data Visualisations (Tableau), Niveau: Good, Experience: 1 year</w:t>
+              <w:br/>
+              <w:t xml:space="preserve">Data Platforms, Niveau: Moderate, Experience: 1 year</w:t>
+              <w:br/>
+              <w:t xml:space="preserve">Data Modeling, Niveau: Good, Experience: 3 years</w:t>
+              <w:br/>
+              <w:t xml:space="preserve">Agile, DevOps, Scrum, Niveau: Good, Experience: 2 years</w:t>
+              <w:br/>
+              <w:t xml:space="preserve">Databases (SQL, Snowflake), Niveau: Moderate, Experience: 3 years</w:t>
+              <w:br/>
+              <w:t xml:space="preserve">Data Architecture, Niveau: Moderate, Experience: 2 years</w:t>
+              <w:br/>
+              <w:t xml:space="preserve">Data Science in Python (Tensorflow, PyTorch, Scikit-learn,</w:t>
+              <w:br/>
+              <w:t xml:space="preserve">Pandas, etc.)</w:t>
+              <w:br/>
+              <w:t xml:space="preserve">, Niveau: Good, Experience: 2 years</w:t>
               <w:br/>
               <w:t xml:space="preserve"/>
             </w:r>

</xml_diff>